<commit_message>
Edited Report Section of Manual
</commit_message>
<xml_diff>
--- a/Final Project Document.docx
+++ b/Final Project Document.docx
@@ -741,25 +741,7 @@
           <w:sz w:val="24"/>
           <w:szCs w:val="24"/>
         </w:rPr>
-        <w:t xml:space="preserve">What makes this software different is that the features of this software are aligned with the needs of the Human Resource Office of the City Government of </w:t>
-      </w:r>
-      <w:proofErr w:type="spellStart"/>
-      <w:r>
-        <w:rPr>
-          <w:rFonts w:ascii="Times New Roman" w:hAnsi="Times New Roman" w:cs="Times New Roman"/>
-          <w:sz w:val="24"/>
-          <w:szCs w:val="24"/>
-        </w:rPr>
-        <w:t>Batac</w:t>
-      </w:r>
-      <w:proofErr w:type="spellEnd"/>
-      <w:r>
-        <w:rPr>
-          <w:rFonts w:ascii="Times New Roman" w:hAnsi="Times New Roman" w:cs="Times New Roman"/>
-          <w:sz w:val="24"/>
-          <w:szCs w:val="24"/>
-        </w:rPr>
-        <w:t xml:space="preserve"> as the Human Resource Officers requested the specific feature implementation. </w:t>
+        <w:t xml:space="preserve">What makes this software different is that the features of this software are aligned with the needs of the Human Resource Office of the City Government of Batac as the Human Resource Officers requested the specific feature implementation. </w:t>
       </w:r>
     </w:p>
     <w:p>
@@ -1914,7 +1896,6 @@
                 <w:szCs w:val="24"/>
               </w:rPr>
             </w:pPr>
-            <w:proofErr w:type="spellStart"/>
             <w:r>
               <w:rPr>
                 <w:rFonts w:ascii="Times New Roman" w:hAnsi="Times New Roman" w:cs="Times New Roman"/>
@@ -1923,7 +1904,6 @@
               </w:rPr>
               <w:t>employee_id</w:t>
             </w:r>
-            <w:proofErr w:type="spellEnd"/>
           </w:p>
         </w:tc>
         <w:tc>
@@ -2073,7 +2053,6 @@
                 <w:szCs w:val="24"/>
               </w:rPr>
             </w:pPr>
-            <w:proofErr w:type="spellStart"/>
             <w:r>
               <w:rPr>
                 <w:rFonts w:ascii="Times New Roman" w:hAnsi="Times New Roman" w:cs="Times New Roman"/>
@@ -2096,16 +2075,7 @@
                 <w:sz w:val="24"/>
                 <w:szCs w:val="24"/>
               </w:rPr>
-              <w:t>name</w:t>
-            </w:r>
-            <w:proofErr w:type="spellEnd"/>
-            <w:r>
-              <w:rPr>
-                <w:rFonts w:ascii="Times New Roman" w:hAnsi="Times New Roman" w:cs="Times New Roman"/>
-                <w:sz w:val="24"/>
-                <w:szCs w:val="24"/>
-              </w:rPr>
-              <w:t>_</w:t>
+              <w:t>name_</w:t>
             </w:r>
           </w:p>
         </w:tc>
@@ -2219,18 +2189,8 @@
                 <w:sz w:val="24"/>
                 <w:szCs w:val="24"/>
               </w:rPr>
-              <w:t xml:space="preserve">Employee’s </w:t>
-            </w:r>
-            <w:proofErr w:type="spellStart"/>
-            <w:r>
-              <w:rPr>
-                <w:rFonts w:ascii="Times New Roman" w:hAnsi="Times New Roman" w:cs="Times New Roman"/>
-                <w:sz w:val="24"/>
-                <w:szCs w:val="24"/>
-              </w:rPr>
-              <w:t>lastname</w:t>
-            </w:r>
-            <w:proofErr w:type="spellEnd"/>
+              <w:t>Employee’s lastname</w:t>
+            </w:r>
           </w:p>
         </w:tc>
         <w:tc>
@@ -2274,7 +2234,6 @@
                 <w:szCs w:val="24"/>
               </w:rPr>
             </w:pPr>
-            <w:proofErr w:type="spellStart"/>
             <w:r>
               <w:rPr>
                 <w:rFonts w:ascii="Times New Roman" w:hAnsi="Times New Roman" w:cs="Times New Roman"/>
@@ -2283,7 +2242,6 @@
               </w:rPr>
               <w:t>first_name</w:t>
             </w:r>
-            <w:proofErr w:type="spellEnd"/>
           </w:p>
         </w:tc>
         <w:tc>
@@ -2441,7 +2399,6 @@
                 <w:szCs w:val="24"/>
               </w:rPr>
             </w:pPr>
-            <w:proofErr w:type="spellStart"/>
             <w:r>
               <w:rPr>
                 <w:rFonts w:ascii="Times New Roman" w:hAnsi="Times New Roman" w:cs="Times New Roman"/>
@@ -2450,7 +2407,6 @@
               </w:rPr>
               <w:t>middle_name</w:t>
             </w:r>
-            <w:proofErr w:type="spellEnd"/>
           </w:p>
         </w:tc>
         <w:tc>
@@ -2722,7 +2678,6 @@
                 <w:szCs w:val="24"/>
               </w:rPr>
             </w:pPr>
-            <w:proofErr w:type="gramStart"/>
             <w:r>
               <w:rPr>
                 <w:rFonts w:ascii="Times New Roman" w:hAnsi="Times New Roman" w:cs="Times New Roman"/>
@@ -2731,7 +2686,6 @@
               </w:rPr>
               <w:t>Employee’s  sex</w:t>
             </w:r>
-            <w:proofErr w:type="gramEnd"/>
           </w:p>
         </w:tc>
         <w:tc>
@@ -2775,7 +2729,6 @@
                 <w:szCs w:val="24"/>
               </w:rPr>
             </w:pPr>
-            <w:proofErr w:type="spellStart"/>
             <w:r>
               <w:rPr>
                 <w:rFonts w:ascii="Times New Roman" w:hAnsi="Times New Roman" w:cs="Times New Roman"/>
@@ -2784,7 +2737,6 @@
               </w:rPr>
               <w:t>date_of_birth</w:t>
             </w:r>
-            <w:proofErr w:type="spellEnd"/>
           </w:p>
         </w:tc>
         <w:tc>
@@ -2934,7 +2886,6 @@
                 <w:szCs w:val="24"/>
               </w:rPr>
             </w:pPr>
-            <w:proofErr w:type="spellStart"/>
             <w:r>
               <w:rPr>
                 <w:rFonts w:ascii="Times New Roman" w:hAnsi="Times New Roman" w:cs="Times New Roman"/>
@@ -2943,7 +2894,6 @@
               </w:rPr>
               <w:t>pos_id</w:t>
             </w:r>
-            <w:proofErr w:type="spellEnd"/>
           </w:p>
         </w:tc>
         <w:tc>
@@ -3101,7 +3051,6 @@
                 <w:szCs w:val="24"/>
               </w:rPr>
             </w:pPr>
-            <w:proofErr w:type="spellStart"/>
             <w:r>
               <w:rPr>
                 <w:rFonts w:ascii="Times New Roman" w:hAnsi="Times New Roman" w:cs="Times New Roman"/>
@@ -3110,7 +3059,6 @@
               </w:rPr>
               <w:t>dept_id</w:t>
             </w:r>
-            <w:proofErr w:type="spellEnd"/>
           </w:p>
         </w:tc>
         <w:tc>
@@ -3527,7 +3475,6 @@
                 <w:szCs w:val="24"/>
               </w:rPr>
             </w:pPr>
-            <w:proofErr w:type="spellStart"/>
             <w:r>
               <w:rPr>
                 <w:rFonts w:ascii="Times New Roman" w:hAnsi="Times New Roman" w:cs="Times New Roman"/>
@@ -3536,7 +3483,6 @@
               </w:rPr>
               <w:t>dept_id</w:t>
             </w:r>
-            <w:proofErr w:type="spellEnd"/>
           </w:p>
         </w:tc>
         <w:tc>
@@ -3686,7 +3632,6 @@
                 <w:szCs w:val="24"/>
               </w:rPr>
             </w:pPr>
-            <w:proofErr w:type="spellStart"/>
             <w:r>
               <w:rPr>
                 <w:rFonts w:ascii="Times New Roman" w:hAnsi="Times New Roman" w:cs="Times New Roman"/>
@@ -3695,7 +3640,6 @@
               </w:rPr>
               <w:t>department_name</w:t>
             </w:r>
-            <w:proofErr w:type="spellEnd"/>
           </w:p>
         </w:tc>
         <w:tc>
@@ -4152,7 +4096,6 @@
                 <w:szCs w:val="24"/>
               </w:rPr>
             </w:pPr>
-            <w:proofErr w:type="spellStart"/>
             <w:r>
               <w:rPr>
                 <w:rFonts w:ascii="Times New Roman" w:hAnsi="Times New Roman" w:cs="Times New Roman"/>
@@ -4161,7 +4104,6 @@
               </w:rPr>
               <w:t>pos_id</w:t>
             </w:r>
-            <w:proofErr w:type="spellEnd"/>
           </w:p>
         </w:tc>
         <w:tc>
@@ -4311,7 +4253,6 @@
                 <w:szCs w:val="24"/>
               </w:rPr>
             </w:pPr>
-            <w:proofErr w:type="spellStart"/>
             <w:r>
               <w:rPr>
                 <w:rFonts w:ascii="Times New Roman" w:hAnsi="Times New Roman" w:cs="Times New Roman"/>
@@ -4334,16 +4275,7 @@
                 <w:sz w:val="24"/>
                 <w:szCs w:val="24"/>
               </w:rPr>
-              <w:t>title</w:t>
-            </w:r>
-            <w:proofErr w:type="spellEnd"/>
-            <w:r>
-              <w:rPr>
-                <w:rFonts w:ascii="Times New Roman" w:hAnsi="Times New Roman" w:cs="Times New Roman"/>
-                <w:sz w:val="24"/>
-                <w:szCs w:val="24"/>
-              </w:rPr>
-              <w:t>_</w:t>
+              <w:t>title_</w:t>
             </w:r>
           </w:p>
         </w:tc>
@@ -4761,7 +4693,6 @@
                 <w:szCs w:val="24"/>
               </w:rPr>
             </w:pPr>
-            <w:proofErr w:type="spellStart"/>
             <w:r>
               <w:rPr>
                 <w:rFonts w:ascii="Times New Roman" w:hAnsi="Times New Roman" w:cs="Times New Roman"/>
@@ -4770,7 +4701,6 @@
               </w:rPr>
               <w:t>training_id</w:t>
             </w:r>
-            <w:proofErr w:type="spellEnd"/>
           </w:p>
         </w:tc>
         <w:tc>
@@ -4920,7 +4850,6 @@
                 <w:szCs w:val="24"/>
               </w:rPr>
             </w:pPr>
-            <w:proofErr w:type="spellStart"/>
             <w:r>
               <w:rPr>
                 <w:rFonts w:ascii="Times New Roman" w:hAnsi="Times New Roman" w:cs="Times New Roman"/>
@@ -4943,16 +4872,7 @@
                 <w:sz w:val="24"/>
                 <w:szCs w:val="24"/>
               </w:rPr>
-              <w:t>name</w:t>
-            </w:r>
-            <w:proofErr w:type="spellEnd"/>
-            <w:r>
-              <w:rPr>
-                <w:rFonts w:ascii="Times New Roman" w:hAnsi="Times New Roman" w:cs="Times New Roman"/>
-                <w:sz w:val="24"/>
-                <w:szCs w:val="24"/>
-              </w:rPr>
-              <w:t>_</w:t>
+              <w:t>name_</w:t>
             </w:r>
           </w:p>
         </w:tc>
@@ -5111,7 +5031,6 @@
                 <w:szCs w:val="24"/>
               </w:rPr>
             </w:pPr>
-            <w:proofErr w:type="spellStart"/>
             <w:r>
               <w:rPr>
                 <w:rFonts w:ascii="Times New Roman" w:hAnsi="Times New Roman" w:cs="Times New Roman"/>
@@ -5120,7 +5039,6 @@
               </w:rPr>
               <w:t>training_date</w:t>
             </w:r>
-            <w:proofErr w:type="spellEnd"/>
           </w:p>
         </w:tc>
         <w:tc>
@@ -5851,7 +5769,6 @@
                 <w:szCs w:val="24"/>
               </w:rPr>
             </w:pPr>
-            <w:proofErr w:type="spellStart"/>
             <w:r>
               <w:rPr>
                 <w:rFonts w:ascii="Times New Roman" w:hAnsi="Times New Roman" w:cs="Times New Roman"/>
@@ -5860,7 +5777,6 @@
               </w:rPr>
               <w:t>sponsor_id</w:t>
             </w:r>
-            <w:proofErr w:type="spellEnd"/>
           </w:p>
         </w:tc>
         <w:tc>
@@ -6010,7 +5926,6 @@
                 <w:szCs w:val="24"/>
               </w:rPr>
             </w:pPr>
-            <w:proofErr w:type="spellStart"/>
             <w:r>
               <w:rPr>
                 <w:rFonts w:ascii="Times New Roman" w:hAnsi="Times New Roman" w:cs="Times New Roman"/>
@@ -6019,7 +5934,6 @@
               </w:rPr>
               <w:t>sponsor_name</w:t>
             </w:r>
-            <w:proofErr w:type="spellEnd"/>
           </w:p>
         </w:tc>
         <w:tc>
@@ -6222,7 +6136,6 @@
         </w:rPr>
         <w:t xml:space="preserve">Data Dictionary for </w:t>
       </w:r>
-      <w:proofErr w:type="spellStart"/>
       <w:r>
         <w:rPr>
           <w:rFonts w:ascii="Times New Roman" w:hAnsi="Times New Roman" w:cs="Times New Roman"/>
@@ -6232,7 +6145,6 @@
         </w:rPr>
         <w:t>EmployeeTraining</w:t>
       </w:r>
-      <w:proofErr w:type="spellEnd"/>
     </w:p>
     <w:tbl>
       <w:tblPr>
@@ -6465,7 +6377,6 @@
                 <w:szCs w:val="24"/>
               </w:rPr>
             </w:pPr>
-            <w:proofErr w:type="spellStart"/>
             <w:r>
               <w:rPr>
                 <w:rFonts w:ascii="Times New Roman" w:hAnsi="Times New Roman" w:cs="Times New Roman"/>
@@ -6474,7 +6385,6 @@
               </w:rPr>
               <w:t>employee_id</w:t>
             </w:r>
-            <w:proofErr w:type="spellEnd"/>
           </w:p>
         </w:tc>
         <w:tc>
@@ -6632,7 +6542,6 @@
                 <w:szCs w:val="24"/>
               </w:rPr>
             </w:pPr>
-            <w:proofErr w:type="spellStart"/>
             <w:r>
               <w:rPr>
                 <w:rFonts w:ascii="Times New Roman" w:hAnsi="Times New Roman" w:cs="Times New Roman"/>
@@ -6641,7 +6550,6 @@
               </w:rPr>
               <w:t>training_id</w:t>
             </w:r>
-            <w:proofErr w:type="spellEnd"/>
           </w:p>
         </w:tc>
         <w:tc>
@@ -6817,7 +6725,6 @@
         </w:rPr>
         <w:t xml:space="preserve">Data Dictionary for </w:t>
       </w:r>
-      <w:proofErr w:type="spellStart"/>
       <w:r>
         <w:rPr>
           <w:rFonts w:ascii="Times New Roman" w:hAnsi="Times New Roman" w:cs="Times New Roman"/>
@@ -6827,7 +6734,6 @@
         </w:rPr>
         <w:t>TrainingSponsor</w:t>
       </w:r>
-      <w:proofErr w:type="spellEnd"/>
     </w:p>
     <w:tbl>
       <w:tblPr>
@@ -7060,7 +6966,6 @@
                 <w:szCs w:val="24"/>
               </w:rPr>
             </w:pPr>
-            <w:proofErr w:type="spellStart"/>
             <w:r>
               <w:rPr>
                 <w:rFonts w:ascii="Times New Roman" w:hAnsi="Times New Roman" w:cs="Times New Roman"/>
@@ -7069,7 +6974,6 @@
               </w:rPr>
               <w:t>training_id</w:t>
             </w:r>
-            <w:proofErr w:type="spellEnd"/>
           </w:p>
         </w:tc>
         <w:tc>
@@ -7227,7 +7131,6 @@
                 <w:szCs w:val="24"/>
               </w:rPr>
             </w:pPr>
-            <w:proofErr w:type="spellStart"/>
             <w:r>
               <w:rPr>
                 <w:rFonts w:ascii="Times New Roman" w:hAnsi="Times New Roman" w:cs="Times New Roman"/>
@@ -7236,7 +7139,6 @@
               </w:rPr>
               <w:t>sponsor_id</w:t>
             </w:r>
-            <w:proofErr w:type="spellEnd"/>
           </w:p>
         </w:tc>
         <w:tc>
@@ -7412,7 +7314,6 @@
         </w:rPr>
         <w:t xml:space="preserve">Data Dictionary for </w:t>
       </w:r>
-      <w:proofErr w:type="spellStart"/>
       <w:r>
         <w:rPr>
           <w:rFonts w:ascii="Times New Roman" w:hAnsi="Times New Roman" w:cs="Times New Roman"/>
@@ -7422,7 +7323,6 @@
         </w:rPr>
         <w:t>DepartmentPosition</w:t>
       </w:r>
-      <w:proofErr w:type="spellEnd"/>
     </w:p>
     <w:tbl>
       <w:tblPr>
@@ -7655,7 +7555,6 @@
                 <w:szCs w:val="24"/>
               </w:rPr>
             </w:pPr>
-            <w:proofErr w:type="spellStart"/>
             <w:r>
               <w:rPr>
                 <w:rFonts w:ascii="Times New Roman" w:hAnsi="Times New Roman" w:cs="Times New Roman"/>
@@ -7664,7 +7563,6 @@
               </w:rPr>
               <w:t>dept_id</w:t>
             </w:r>
-            <w:proofErr w:type="spellEnd"/>
           </w:p>
         </w:tc>
         <w:tc>
@@ -7753,25 +7651,7 @@
                 <w:sz w:val="24"/>
                 <w:szCs w:val="24"/>
               </w:rPr>
-              <w:t>Department(</w:t>
-            </w:r>
-            <w:proofErr w:type="spellStart"/>
-            <w:r>
-              <w:rPr>
-                <w:rFonts w:ascii="Times New Roman" w:hAnsi="Times New Roman" w:cs="Times New Roman"/>
-                <w:sz w:val="24"/>
-                <w:szCs w:val="24"/>
-              </w:rPr>
-              <w:t>dept_id</w:t>
-            </w:r>
-            <w:proofErr w:type="spellEnd"/>
-            <w:r>
-              <w:rPr>
-                <w:rFonts w:ascii="Times New Roman" w:hAnsi="Times New Roman" w:cs="Times New Roman"/>
-                <w:sz w:val="24"/>
-                <w:szCs w:val="24"/>
-              </w:rPr>
-              <w:t>)</w:t>
+              <w:t>Department(dept_id)</w:t>
             </w:r>
           </w:p>
         </w:tc>
@@ -7840,7 +7720,6 @@
                 <w:szCs w:val="24"/>
               </w:rPr>
             </w:pPr>
-            <w:proofErr w:type="spellStart"/>
             <w:r>
               <w:rPr>
                 <w:rFonts w:ascii="Times New Roman" w:hAnsi="Times New Roman" w:cs="Times New Roman"/>
@@ -7849,7 +7728,6 @@
               </w:rPr>
               <w:t>pos_id</w:t>
             </w:r>
-            <w:proofErr w:type="spellEnd"/>
           </w:p>
         </w:tc>
         <w:tc>
@@ -7938,25 +7816,7 @@
                 <w:sz w:val="24"/>
                 <w:szCs w:val="24"/>
               </w:rPr>
-              <w:t>Position (</w:t>
-            </w:r>
-            <w:proofErr w:type="spellStart"/>
-            <w:r>
-              <w:rPr>
-                <w:rFonts w:ascii="Times New Roman" w:hAnsi="Times New Roman" w:cs="Times New Roman"/>
-                <w:sz w:val="24"/>
-                <w:szCs w:val="24"/>
-              </w:rPr>
-              <w:t>pos_id</w:t>
-            </w:r>
-            <w:proofErr w:type="spellEnd"/>
-            <w:r>
-              <w:rPr>
-                <w:rFonts w:ascii="Times New Roman" w:hAnsi="Times New Roman" w:cs="Times New Roman"/>
-                <w:sz w:val="24"/>
-                <w:szCs w:val="24"/>
-              </w:rPr>
-              <w:t>)</w:t>
+              <w:t>Position (pos_id)</w:t>
             </w:r>
           </w:p>
         </w:tc>
@@ -8349,7 +8209,6 @@
                 <w:szCs w:val="24"/>
               </w:rPr>
             </w:pPr>
-            <w:proofErr w:type="spellStart"/>
             <w:r>
               <w:rPr>
                 <w:rFonts w:ascii="Times New Roman" w:hAnsi="Times New Roman" w:cs="Times New Roman"/>
@@ -8358,7 +8217,6 @@
               </w:rPr>
               <w:t>employee_id</w:t>
             </w:r>
-            <w:proofErr w:type="spellEnd"/>
           </w:p>
         </w:tc>
         <w:tc>
@@ -16124,19 +15982,8 @@
                 <w:sz w:val="20"/>
                 <w:szCs w:val="20"/>
               </w:rPr>
-              <w:t xml:space="preserve"> </w:t>
-            </w:r>
-            <w:proofErr w:type="gramStart"/>
-            <w:r>
-              <w:rPr>
-                <w:rFonts w:ascii="Consolas" w:hAnsi="Consolas" w:cs="Consolas"/>
-                <w:color w:val="000000"/>
-                <w:sz w:val="20"/>
-                <w:szCs w:val="20"/>
-              </w:rPr>
-              <w:t>Department(</w:t>
-            </w:r>
-            <w:proofErr w:type="gramEnd"/>
+              <w:t xml:space="preserve"> Department(</w:t>
+            </w:r>
           </w:p>
           <w:p>
             <w:pPr>
@@ -16157,26 +16004,7 @@
                 <w:szCs w:val="20"/>
               </w:rPr>
               <w:tab/>
-            </w:r>
-            <w:proofErr w:type="spellStart"/>
-            <w:r>
-              <w:rPr>
-                <w:rFonts w:ascii="Consolas" w:hAnsi="Consolas" w:cs="Consolas"/>
-                <w:color w:val="000000"/>
-                <w:sz w:val="20"/>
-                <w:szCs w:val="20"/>
-              </w:rPr>
-              <w:t>dept_id</w:t>
-            </w:r>
-            <w:proofErr w:type="spellEnd"/>
-            <w:r>
-              <w:rPr>
-                <w:rFonts w:ascii="Consolas" w:hAnsi="Consolas" w:cs="Consolas"/>
-                <w:color w:val="000000"/>
-                <w:sz w:val="20"/>
-                <w:szCs w:val="20"/>
-              </w:rPr>
-              <w:t xml:space="preserve"> </w:t>
+              <w:t xml:space="preserve">dept_id </w:t>
             </w:r>
             <w:r>
               <w:rPr>
@@ -16258,28 +16086,8 @@
                 <w:szCs w:val="20"/>
               </w:rPr>
               <w:tab/>
-            </w:r>
-            <w:proofErr w:type="spellStart"/>
-            <w:r>
-              <w:rPr>
-                <w:rFonts w:ascii="Consolas" w:hAnsi="Consolas" w:cs="Consolas"/>
-                <w:color w:val="000000"/>
-                <w:sz w:val="20"/>
-                <w:szCs w:val="20"/>
-              </w:rPr>
-              <w:t>department_name</w:t>
-            </w:r>
-            <w:proofErr w:type="spellEnd"/>
-            <w:r>
-              <w:rPr>
-                <w:rFonts w:ascii="Consolas" w:hAnsi="Consolas" w:cs="Consolas"/>
-                <w:color w:val="000000"/>
-                <w:sz w:val="20"/>
-                <w:szCs w:val="20"/>
-              </w:rPr>
-              <w:t xml:space="preserve"> </w:t>
-            </w:r>
-            <w:proofErr w:type="gramStart"/>
+              <w:t xml:space="preserve">department_name </w:t>
+            </w:r>
             <w:r>
               <w:rPr>
                 <w:rFonts w:ascii="Consolas" w:hAnsi="Consolas" w:cs="Consolas"/>
@@ -16300,7 +16108,6 @@
               </w:rPr>
               <w:t>(</w:t>
             </w:r>
-            <w:proofErr w:type="gramEnd"/>
             <w:r>
               <w:rPr>
                 <w:rFonts w:ascii="Consolas" w:hAnsi="Consolas" w:cs="Consolas"/>
@@ -16523,26 +16330,7 @@
                 <w:szCs w:val="20"/>
               </w:rPr>
               <w:tab/>
-            </w:r>
-            <w:proofErr w:type="spellStart"/>
-            <w:r>
-              <w:rPr>
-                <w:rFonts w:ascii="Consolas" w:hAnsi="Consolas" w:cs="Consolas"/>
-                <w:color w:val="000000"/>
-                <w:sz w:val="20"/>
-                <w:szCs w:val="20"/>
-              </w:rPr>
-              <w:t>pos_id</w:t>
-            </w:r>
-            <w:proofErr w:type="spellEnd"/>
-            <w:r>
-              <w:rPr>
-                <w:rFonts w:ascii="Consolas" w:hAnsi="Consolas" w:cs="Consolas"/>
-                <w:color w:val="000000"/>
-                <w:sz w:val="20"/>
-                <w:szCs w:val="20"/>
-              </w:rPr>
-              <w:t xml:space="preserve"> </w:t>
+              <w:t xml:space="preserve">pos_id </w:t>
             </w:r>
             <w:r>
               <w:rPr>
@@ -16624,28 +16412,8 @@
                 <w:szCs w:val="20"/>
               </w:rPr>
               <w:tab/>
-            </w:r>
-            <w:proofErr w:type="spellStart"/>
-            <w:r>
-              <w:rPr>
-                <w:rFonts w:ascii="Consolas" w:hAnsi="Consolas" w:cs="Consolas"/>
-                <w:color w:val="000000"/>
-                <w:sz w:val="20"/>
-                <w:szCs w:val="20"/>
-              </w:rPr>
-              <w:t>pos_title</w:t>
-            </w:r>
-            <w:proofErr w:type="spellEnd"/>
-            <w:r>
-              <w:rPr>
-                <w:rFonts w:ascii="Consolas" w:hAnsi="Consolas" w:cs="Consolas"/>
-                <w:color w:val="000000"/>
-                <w:sz w:val="20"/>
-                <w:szCs w:val="20"/>
-              </w:rPr>
-              <w:t xml:space="preserve"> </w:t>
-            </w:r>
-            <w:proofErr w:type="gramStart"/>
+              <w:t xml:space="preserve">pos_title </w:t>
+            </w:r>
             <w:r>
               <w:rPr>
                 <w:rFonts w:ascii="Consolas" w:hAnsi="Consolas" w:cs="Consolas"/>
@@ -16666,7 +16434,6 @@
               </w:rPr>
               <w:t>(</w:t>
             </w:r>
-            <w:proofErr w:type="gramEnd"/>
             <w:r>
               <w:rPr>
                 <w:rFonts w:ascii="Consolas" w:hAnsi="Consolas" w:cs="Consolas"/>
@@ -16850,26 +16617,7 @@
                 <w:szCs w:val="20"/>
               </w:rPr>
               <w:tab/>
-            </w:r>
-            <w:proofErr w:type="spellStart"/>
-            <w:r>
-              <w:rPr>
-                <w:rFonts w:ascii="Consolas" w:hAnsi="Consolas" w:cs="Consolas"/>
-                <w:color w:val="000000"/>
-                <w:sz w:val="20"/>
-                <w:szCs w:val="20"/>
-              </w:rPr>
-              <w:t>employee_id</w:t>
-            </w:r>
-            <w:proofErr w:type="spellEnd"/>
-            <w:r>
-              <w:rPr>
-                <w:rFonts w:ascii="Consolas" w:hAnsi="Consolas" w:cs="Consolas"/>
-                <w:color w:val="000000"/>
-                <w:sz w:val="20"/>
-                <w:szCs w:val="20"/>
-              </w:rPr>
-              <w:t xml:space="preserve"> </w:t>
+              <w:t xml:space="preserve">employee_id </w:t>
             </w:r>
             <w:r>
               <w:rPr>
@@ -16922,28 +16670,8 @@
                 <w:szCs w:val="20"/>
               </w:rPr>
               <w:tab/>
-            </w:r>
-            <w:proofErr w:type="spellStart"/>
-            <w:r>
-              <w:rPr>
-                <w:rFonts w:ascii="Consolas" w:hAnsi="Consolas" w:cs="Consolas"/>
-                <w:color w:val="000000"/>
-                <w:sz w:val="20"/>
-                <w:szCs w:val="20"/>
-              </w:rPr>
-              <w:t>first_name</w:t>
-            </w:r>
-            <w:proofErr w:type="spellEnd"/>
-            <w:r>
-              <w:rPr>
-                <w:rFonts w:ascii="Consolas" w:hAnsi="Consolas" w:cs="Consolas"/>
-                <w:color w:val="000000"/>
-                <w:sz w:val="20"/>
-                <w:szCs w:val="20"/>
-              </w:rPr>
-              <w:t xml:space="preserve"> </w:t>
-            </w:r>
-            <w:proofErr w:type="gramStart"/>
+              <w:t xml:space="preserve">first_name </w:t>
+            </w:r>
             <w:r>
               <w:rPr>
                 <w:rFonts w:ascii="Consolas" w:hAnsi="Consolas" w:cs="Consolas"/>
@@ -16964,7 +16692,6 @@
               </w:rPr>
               <w:t>(</w:t>
             </w:r>
-            <w:proofErr w:type="gramEnd"/>
             <w:r>
               <w:rPr>
                 <w:rFonts w:ascii="Consolas" w:hAnsi="Consolas" w:cs="Consolas"/>
@@ -17003,28 +16730,8 @@
                 <w:szCs w:val="20"/>
               </w:rPr>
               <w:tab/>
-            </w:r>
-            <w:proofErr w:type="spellStart"/>
-            <w:r>
-              <w:rPr>
-                <w:rFonts w:ascii="Consolas" w:hAnsi="Consolas" w:cs="Consolas"/>
-                <w:color w:val="000000"/>
-                <w:sz w:val="20"/>
-                <w:szCs w:val="20"/>
-              </w:rPr>
-              <w:t>middle_name</w:t>
-            </w:r>
-            <w:proofErr w:type="spellEnd"/>
-            <w:r>
-              <w:rPr>
-                <w:rFonts w:ascii="Consolas" w:hAnsi="Consolas" w:cs="Consolas"/>
-                <w:color w:val="000000"/>
-                <w:sz w:val="20"/>
-                <w:szCs w:val="20"/>
-              </w:rPr>
-              <w:t xml:space="preserve"> </w:t>
-            </w:r>
-            <w:proofErr w:type="gramStart"/>
+              <w:t xml:space="preserve">middle_name </w:t>
+            </w:r>
             <w:r>
               <w:rPr>
                 <w:rFonts w:ascii="Consolas" w:hAnsi="Consolas" w:cs="Consolas"/>
@@ -17045,7 +16752,6 @@
               </w:rPr>
               <w:t>(</w:t>
             </w:r>
-            <w:proofErr w:type="gramEnd"/>
             <w:r>
               <w:rPr>
                 <w:rFonts w:ascii="Consolas" w:hAnsi="Consolas" w:cs="Consolas"/>
@@ -17084,28 +16790,8 @@
                 <w:szCs w:val="20"/>
               </w:rPr>
               <w:tab/>
-            </w:r>
-            <w:proofErr w:type="spellStart"/>
-            <w:r>
-              <w:rPr>
-                <w:rFonts w:ascii="Consolas" w:hAnsi="Consolas" w:cs="Consolas"/>
-                <w:color w:val="000000"/>
-                <w:sz w:val="20"/>
-                <w:szCs w:val="20"/>
-              </w:rPr>
-              <w:t>last_name</w:t>
-            </w:r>
-            <w:proofErr w:type="spellEnd"/>
-            <w:r>
-              <w:rPr>
-                <w:rFonts w:ascii="Consolas" w:hAnsi="Consolas" w:cs="Consolas"/>
-                <w:color w:val="000000"/>
-                <w:sz w:val="20"/>
-                <w:szCs w:val="20"/>
-              </w:rPr>
-              <w:t xml:space="preserve"> </w:t>
-            </w:r>
-            <w:proofErr w:type="gramStart"/>
+              <w:t xml:space="preserve">last_name </w:t>
+            </w:r>
             <w:r>
               <w:rPr>
                 <w:rFonts w:ascii="Consolas" w:hAnsi="Consolas" w:cs="Consolas"/>
@@ -17126,7 +16812,6 @@
               </w:rPr>
               <w:t>(</w:t>
             </w:r>
-            <w:proofErr w:type="gramEnd"/>
             <w:r>
               <w:rPr>
                 <w:rFonts w:ascii="Consolas" w:hAnsi="Consolas" w:cs="Consolas"/>
@@ -17167,7 +16852,6 @@
               <w:tab/>
               <w:t xml:space="preserve">sex </w:t>
             </w:r>
-            <w:proofErr w:type="gramStart"/>
             <w:r>
               <w:rPr>
                 <w:rFonts w:ascii="Consolas" w:hAnsi="Consolas" w:cs="Consolas"/>
@@ -17188,7 +16872,6 @@
               </w:rPr>
               <w:t>(</w:t>
             </w:r>
-            <w:proofErr w:type="gramEnd"/>
             <w:r>
               <w:rPr>
                 <w:rFonts w:ascii="Consolas" w:hAnsi="Consolas" w:cs="Consolas"/>
@@ -17227,26 +16910,7 @@
                 <w:szCs w:val="20"/>
               </w:rPr>
               <w:tab/>
-            </w:r>
-            <w:proofErr w:type="spellStart"/>
-            <w:r>
-              <w:rPr>
-                <w:rFonts w:ascii="Consolas" w:hAnsi="Consolas" w:cs="Consolas"/>
-                <w:color w:val="000000"/>
-                <w:sz w:val="20"/>
-                <w:szCs w:val="20"/>
-              </w:rPr>
-              <w:t>date_of_birth</w:t>
-            </w:r>
-            <w:proofErr w:type="spellEnd"/>
-            <w:r>
-              <w:rPr>
-                <w:rFonts w:ascii="Consolas" w:hAnsi="Consolas" w:cs="Consolas"/>
-                <w:color w:val="000000"/>
-                <w:sz w:val="20"/>
-                <w:szCs w:val="20"/>
-              </w:rPr>
-              <w:t xml:space="preserve"> </w:t>
+              <w:t xml:space="preserve">date_of_birth </w:t>
             </w:r>
             <w:r>
               <w:rPr>
@@ -17288,26 +16952,7 @@
                 <w:szCs w:val="20"/>
               </w:rPr>
               <w:tab/>
-            </w:r>
-            <w:proofErr w:type="spellStart"/>
-            <w:r>
-              <w:rPr>
-                <w:rFonts w:ascii="Consolas" w:hAnsi="Consolas" w:cs="Consolas"/>
-                <w:color w:val="000000"/>
-                <w:sz w:val="20"/>
-                <w:szCs w:val="20"/>
-              </w:rPr>
-              <w:t>pos_id</w:t>
-            </w:r>
-            <w:proofErr w:type="spellEnd"/>
-            <w:r>
-              <w:rPr>
-                <w:rFonts w:ascii="Consolas" w:hAnsi="Consolas" w:cs="Consolas"/>
-                <w:color w:val="000000"/>
-                <w:sz w:val="20"/>
-                <w:szCs w:val="20"/>
-              </w:rPr>
-              <w:t xml:space="preserve"> </w:t>
+              <w:t xml:space="preserve">pos_id </w:t>
             </w:r>
             <w:r>
               <w:rPr>
@@ -17349,26 +16994,7 @@
                 <w:szCs w:val="20"/>
               </w:rPr>
               <w:tab/>
-            </w:r>
-            <w:proofErr w:type="spellStart"/>
-            <w:r>
-              <w:rPr>
-                <w:rFonts w:ascii="Consolas" w:hAnsi="Consolas" w:cs="Consolas"/>
-                <w:color w:val="000000"/>
-                <w:sz w:val="20"/>
-                <w:szCs w:val="20"/>
-              </w:rPr>
-              <w:t>dept_id</w:t>
-            </w:r>
-            <w:proofErr w:type="spellEnd"/>
-            <w:r>
-              <w:rPr>
-                <w:rFonts w:ascii="Consolas" w:hAnsi="Consolas" w:cs="Consolas"/>
-                <w:color w:val="000000"/>
-                <w:sz w:val="20"/>
-                <w:szCs w:val="20"/>
-              </w:rPr>
-              <w:t xml:space="preserve"> </w:t>
+              <w:t xml:space="preserve">dept_id </w:t>
             </w:r>
             <w:r>
               <w:rPr>
@@ -17449,27 +17075,7 @@
                 <w:sz w:val="20"/>
                 <w:szCs w:val="20"/>
               </w:rPr>
-              <w:t xml:space="preserve"> (</w:t>
-            </w:r>
-            <w:proofErr w:type="spellStart"/>
-            <w:r>
-              <w:rPr>
-                <w:rFonts w:ascii="Consolas" w:hAnsi="Consolas" w:cs="Consolas"/>
-                <w:color w:val="000000"/>
-                <w:sz w:val="20"/>
-                <w:szCs w:val="20"/>
-              </w:rPr>
-              <w:t>pos_id</w:t>
-            </w:r>
-            <w:proofErr w:type="spellEnd"/>
-            <w:r>
-              <w:rPr>
-                <w:rFonts w:ascii="Consolas" w:hAnsi="Consolas" w:cs="Consolas"/>
-                <w:color w:val="000000"/>
-                <w:sz w:val="20"/>
-                <w:szCs w:val="20"/>
-              </w:rPr>
-              <w:t xml:space="preserve">) </w:t>
+              <w:t xml:space="preserve"> (pos_id) </w:t>
             </w:r>
             <w:r>
               <w:rPr>
@@ -17507,27 +17113,7 @@
                 <w:sz w:val="20"/>
                 <w:szCs w:val="20"/>
               </w:rPr>
-              <w:t xml:space="preserve"> (</w:t>
-            </w:r>
-            <w:proofErr w:type="spellStart"/>
-            <w:r>
-              <w:rPr>
-                <w:rFonts w:ascii="Consolas" w:hAnsi="Consolas" w:cs="Consolas"/>
-                <w:color w:val="000000"/>
-                <w:sz w:val="20"/>
-                <w:szCs w:val="20"/>
-              </w:rPr>
-              <w:t>pos_id</w:t>
-            </w:r>
-            <w:proofErr w:type="spellEnd"/>
-            <w:r>
-              <w:rPr>
-                <w:rFonts w:ascii="Consolas" w:hAnsi="Consolas" w:cs="Consolas"/>
-                <w:color w:val="000000"/>
-                <w:sz w:val="20"/>
-                <w:szCs w:val="20"/>
-              </w:rPr>
-              <w:t xml:space="preserve">), </w:t>
+              <w:t xml:space="preserve"> (pos_id), </w:t>
             </w:r>
           </w:p>
           <w:p>
@@ -17588,27 +17174,7 @@
                 <w:sz w:val="20"/>
                 <w:szCs w:val="20"/>
               </w:rPr>
-              <w:t xml:space="preserve"> (</w:t>
-            </w:r>
-            <w:proofErr w:type="spellStart"/>
-            <w:r>
-              <w:rPr>
-                <w:rFonts w:ascii="Consolas" w:hAnsi="Consolas" w:cs="Consolas"/>
-                <w:color w:val="000000"/>
-                <w:sz w:val="20"/>
-                <w:szCs w:val="20"/>
-              </w:rPr>
-              <w:t>dept_id</w:t>
-            </w:r>
-            <w:proofErr w:type="spellEnd"/>
-            <w:r>
-              <w:rPr>
-                <w:rFonts w:ascii="Consolas" w:hAnsi="Consolas" w:cs="Consolas"/>
-                <w:color w:val="000000"/>
-                <w:sz w:val="20"/>
-                <w:szCs w:val="20"/>
-              </w:rPr>
-              <w:t xml:space="preserve">) </w:t>
+              <w:t xml:space="preserve"> (dept_id) </w:t>
             </w:r>
             <w:r>
               <w:rPr>
@@ -17628,27 +17194,7 @@
                 <w:sz w:val="20"/>
                 <w:szCs w:val="20"/>
               </w:rPr>
-              <w:t xml:space="preserve"> Department (</w:t>
-            </w:r>
-            <w:proofErr w:type="spellStart"/>
-            <w:r>
-              <w:rPr>
-                <w:rFonts w:ascii="Consolas" w:hAnsi="Consolas" w:cs="Consolas"/>
-                <w:color w:val="000000"/>
-                <w:sz w:val="20"/>
-                <w:szCs w:val="20"/>
-              </w:rPr>
-              <w:t>dept_id</w:t>
-            </w:r>
-            <w:proofErr w:type="spellEnd"/>
-            <w:r>
-              <w:rPr>
-                <w:rFonts w:ascii="Consolas" w:hAnsi="Consolas" w:cs="Consolas"/>
-                <w:color w:val="000000"/>
-                <w:sz w:val="20"/>
-                <w:szCs w:val="20"/>
-              </w:rPr>
-              <w:t>)</w:t>
+              <w:t xml:space="preserve"> Department (dept_id)</w:t>
             </w:r>
           </w:p>
           <w:p>
@@ -17742,19 +17288,8 @@
                 <w:sz w:val="20"/>
                 <w:szCs w:val="20"/>
               </w:rPr>
-              <w:t xml:space="preserve"> </w:t>
-            </w:r>
-            <w:proofErr w:type="gramStart"/>
-            <w:r>
-              <w:rPr>
-                <w:rFonts w:ascii="Consolas" w:hAnsi="Consolas" w:cs="Consolas"/>
-                <w:color w:val="000000"/>
-                <w:sz w:val="20"/>
-                <w:szCs w:val="20"/>
-              </w:rPr>
-              <w:t>Training(</w:t>
-            </w:r>
-            <w:proofErr w:type="gramEnd"/>
+              <w:t xml:space="preserve"> Training(</w:t>
+            </w:r>
           </w:p>
           <w:p>
             <w:pPr>
@@ -17775,26 +17310,7 @@
                 <w:szCs w:val="20"/>
               </w:rPr>
               <w:tab/>
-            </w:r>
-            <w:proofErr w:type="spellStart"/>
-            <w:r>
-              <w:rPr>
-                <w:rFonts w:ascii="Consolas" w:hAnsi="Consolas" w:cs="Consolas"/>
-                <w:color w:val="000000"/>
-                <w:sz w:val="20"/>
-                <w:szCs w:val="20"/>
-              </w:rPr>
-              <w:t>training_id</w:t>
-            </w:r>
-            <w:proofErr w:type="spellEnd"/>
-            <w:r>
-              <w:rPr>
-                <w:rFonts w:ascii="Consolas" w:hAnsi="Consolas" w:cs="Consolas"/>
-                <w:color w:val="000000"/>
-                <w:sz w:val="20"/>
-                <w:szCs w:val="20"/>
-              </w:rPr>
-              <w:t xml:space="preserve"> </w:t>
+              <w:t xml:space="preserve">training_id </w:t>
             </w:r>
             <w:r>
               <w:rPr>
@@ -17876,28 +17392,8 @@
                 <w:szCs w:val="20"/>
               </w:rPr>
               <w:tab/>
-            </w:r>
-            <w:proofErr w:type="spellStart"/>
-            <w:r>
-              <w:rPr>
-                <w:rFonts w:ascii="Consolas" w:hAnsi="Consolas" w:cs="Consolas"/>
-                <w:color w:val="000000"/>
-                <w:sz w:val="20"/>
-                <w:szCs w:val="20"/>
-              </w:rPr>
-              <w:t>training_name</w:t>
-            </w:r>
-            <w:proofErr w:type="spellEnd"/>
-            <w:r>
-              <w:rPr>
-                <w:rFonts w:ascii="Consolas" w:hAnsi="Consolas" w:cs="Consolas"/>
-                <w:color w:val="000000"/>
-                <w:sz w:val="20"/>
-                <w:szCs w:val="20"/>
-              </w:rPr>
-              <w:t xml:space="preserve"> </w:t>
-            </w:r>
-            <w:proofErr w:type="gramStart"/>
+              <w:t xml:space="preserve">training_name </w:t>
+            </w:r>
             <w:r>
               <w:rPr>
                 <w:rFonts w:ascii="Consolas" w:hAnsi="Consolas" w:cs="Consolas"/>
@@ -17918,7 +17414,6 @@
               </w:rPr>
               <w:t>(</w:t>
             </w:r>
-            <w:proofErr w:type="gramEnd"/>
             <w:r>
               <w:rPr>
                 <w:rFonts w:ascii="Consolas" w:hAnsi="Consolas" w:cs="Consolas"/>
@@ -17957,26 +17452,7 @@
                 <w:szCs w:val="20"/>
               </w:rPr>
               <w:tab/>
-            </w:r>
-            <w:proofErr w:type="spellStart"/>
-            <w:r>
-              <w:rPr>
-                <w:rFonts w:ascii="Consolas" w:hAnsi="Consolas" w:cs="Consolas"/>
-                <w:color w:val="000000"/>
-                <w:sz w:val="20"/>
-                <w:szCs w:val="20"/>
-              </w:rPr>
-              <w:t>training_date</w:t>
-            </w:r>
-            <w:proofErr w:type="spellEnd"/>
-            <w:r>
-              <w:rPr>
-                <w:rFonts w:ascii="Consolas" w:hAnsi="Consolas" w:cs="Consolas"/>
-                <w:color w:val="000000"/>
-                <w:sz w:val="20"/>
-                <w:szCs w:val="20"/>
-              </w:rPr>
-              <w:t xml:space="preserve"> </w:t>
+              <w:t xml:space="preserve">training_date </w:t>
             </w:r>
             <w:r>
               <w:rPr>
@@ -18018,28 +17494,8 @@
                 <w:szCs w:val="20"/>
               </w:rPr>
               <w:tab/>
-            </w:r>
-            <w:proofErr w:type="spellStart"/>
-            <w:r>
-              <w:rPr>
-                <w:rFonts w:ascii="Consolas" w:hAnsi="Consolas" w:cs="Consolas"/>
-                <w:color w:val="000000"/>
-                <w:sz w:val="20"/>
-                <w:szCs w:val="20"/>
-              </w:rPr>
-              <w:t>training_location</w:t>
-            </w:r>
-            <w:proofErr w:type="spellEnd"/>
-            <w:r>
-              <w:rPr>
-                <w:rFonts w:ascii="Consolas" w:hAnsi="Consolas" w:cs="Consolas"/>
-                <w:color w:val="000000"/>
-                <w:sz w:val="20"/>
-                <w:szCs w:val="20"/>
-              </w:rPr>
-              <w:t xml:space="preserve"> </w:t>
-            </w:r>
-            <w:proofErr w:type="gramStart"/>
+              <w:t xml:space="preserve">training_location </w:t>
+            </w:r>
             <w:r>
               <w:rPr>
                 <w:rFonts w:ascii="Consolas" w:hAnsi="Consolas" w:cs="Consolas"/>
@@ -18060,7 +17516,6 @@
               </w:rPr>
               <w:t>(</w:t>
             </w:r>
-            <w:proofErr w:type="gramEnd"/>
             <w:r>
               <w:rPr>
                 <w:rFonts w:ascii="Consolas" w:hAnsi="Consolas" w:cs="Consolas"/>
@@ -18171,19 +17626,8 @@
                 <w:sz w:val="20"/>
                 <w:szCs w:val="20"/>
               </w:rPr>
-              <w:t xml:space="preserve"> </w:t>
-            </w:r>
-            <w:proofErr w:type="gramStart"/>
-            <w:r>
-              <w:rPr>
-                <w:rFonts w:ascii="Consolas" w:hAnsi="Consolas" w:cs="Consolas"/>
-                <w:color w:val="000000"/>
-                <w:sz w:val="20"/>
-                <w:szCs w:val="20"/>
-              </w:rPr>
-              <w:t>Sponsor(</w:t>
-            </w:r>
-            <w:proofErr w:type="gramEnd"/>
+              <w:t xml:space="preserve"> Sponsor(</w:t>
+            </w:r>
           </w:p>
           <w:p>
             <w:pPr>
@@ -18204,26 +17648,7 @@
                 <w:szCs w:val="20"/>
               </w:rPr>
               <w:tab/>
-            </w:r>
-            <w:proofErr w:type="spellStart"/>
-            <w:r>
-              <w:rPr>
-                <w:rFonts w:ascii="Consolas" w:hAnsi="Consolas" w:cs="Consolas"/>
-                <w:color w:val="000000"/>
-                <w:sz w:val="20"/>
-                <w:szCs w:val="20"/>
-              </w:rPr>
-              <w:t>sponsor_id</w:t>
-            </w:r>
-            <w:proofErr w:type="spellEnd"/>
-            <w:r>
-              <w:rPr>
-                <w:rFonts w:ascii="Consolas" w:hAnsi="Consolas" w:cs="Consolas"/>
-                <w:color w:val="000000"/>
-                <w:sz w:val="20"/>
-                <w:szCs w:val="20"/>
-              </w:rPr>
-              <w:t xml:space="preserve"> </w:t>
+              <w:t xml:space="preserve">sponsor_id </w:t>
             </w:r>
             <w:r>
               <w:rPr>
@@ -18305,28 +17730,8 @@
                 <w:szCs w:val="20"/>
               </w:rPr>
               <w:tab/>
-            </w:r>
-            <w:proofErr w:type="spellStart"/>
-            <w:r>
-              <w:rPr>
-                <w:rFonts w:ascii="Consolas" w:hAnsi="Consolas" w:cs="Consolas"/>
-                <w:color w:val="000000"/>
-                <w:sz w:val="20"/>
-                <w:szCs w:val="20"/>
-              </w:rPr>
-              <w:t>sponsor_name</w:t>
-            </w:r>
-            <w:proofErr w:type="spellEnd"/>
-            <w:r>
-              <w:rPr>
-                <w:rFonts w:ascii="Consolas" w:hAnsi="Consolas" w:cs="Consolas"/>
-                <w:color w:val="000000"/>
-                <w:sz w:val="20"/>
-                <w:szCs w:val="20"/>
-              </w:rPr>
-              <w:t xml:space="preserve"> </w:t>
-            </w:r>
-            <w:proofErr w:type="gramStart"/>
+              <w:t xml:space="preserve">sponsor_name </w:t>
+            </w:r>
             <w:r>
               <w:rPr>
                 <w:rFonts w:ascii="Consolas" w:hAnsi="Consolas" w:cs="Consolas"/>
@@ -18347,7 +17752,6 @@
               </w:rPr>
               <w:t>(</w:t>
             </w:r>
-            <w:proofErr w:type="gramEnd"/>
             <w:r>
               <w:rPr>
                 <w:rFonts w:ascii="Consolas" w:hAnsi="Consolas" w:cs="Consolas"/>
@@ -18458,30 +17862,8 @@
                 <w:sz w:val="20"/>
                 <w:szCs w:val="20"/>
               </w:rPr>
-              <w:t xml:space="preserve"> </w:t>
-            </w:r>
-            <w:proofErr w:type="spellStart"/>
-            <w:proofErr w:type="gramStart"/>
-            <w:r>
-              <w:rPr>
-                <w:rFonts w:ascii="Consolas" w:hAnsi="Consolas" w:cs="Consolas"/>
-                <w:color w:val="000000"/>
-                <w:sz w:val="20"/>
-                <w:szCs w:val="20"/>
-              </w:rPr>
-              <w:t>TrainingSponsor</w:t>
-            </w:r>
-            <w:proofErr w:type="spellEnd"/>
-            <w:r>
-              <w:rPr>
-                <w:rFonts w:ascii="Consolas" w:hAnsi="Consolas" w:cs="Consolas"/>
-                <w:color w:val="000000"/>
-                <w:sz w:val="20"/>
-                <w:szCs w:val="20"/>
-              </w:rPr>
-              <w:t>(</w:t>
-            </w:r>
-            <w:proofErr w:type="gramEnd"/>
+              <w:t xml:space="preserve"> TrainingSponsor(</w:t>
+            </w:r>
           </w:p>
           <w:p>
             <w:pPr>
@@ -18502,26 +17884,7 @@
                 <w:szCs w:val="20"/>
               </w:rPr>
               <w:tab/>
-            </w:r>
-            <w:proofErr w:type="spellStart"/>
-            <w:r>
-              <w:rPr>
-                <w:rFonts w:ascii="Consolas" w:hAnsi="Consolas" w:cs="Consolas"/>
-                <w:color w:val="000000"/>
-                <w:sz w:val="20"/>
-                <w:szCs w:val="20"/>
-              </w:rPr>
-              <w:t>training_id</w:t>
-            </w:r>
-            <w:proofErr w:type="spellEnd"/>
-            <w:r>
-              <w:rPr>
-                <w:rFonts w:ascii="Consolas" w:hAnsi="Consolas" w:cs="Consolas"/>
-                <w:color w:val="000000"/>
-                <w:sz w:val="20"/>
-                <w:szCs w:val="20"/>
-              </w:rPr>
-              <w:t xml:space="preserve"> </w:t>
+              <w:t xml:space="preserve">training_id </w:t>
             </w:r>
             <w:r>
               <w:rPr>
@@ -18563,26 +17926,7 @@
                 <w:szCs w:val="20"/>
               </w:rPr>
               <w:tab/>
-            </w:r>
-            <w:proofErr w:type="spellStart"/>
-            <w:r>
-              <w:rPr>
-                <w:rFonts w:ascii="Consolas" w:hAnsi="Consolas" w:cs="Consolas"/>
-                <w:color w:val="000000"/>
-                <w:sz w:val="20"/>
-                <w:szCs w:val="20"/>
-              </w:rPr>
-              <w:t>sponsor_id</w:t>
-            </w:r>
-            <w:proofErr w:type="spellEnd"/>
-            <w:r>
-              <w:rPr>
-                <w:rFonts w:ascii="Consolas" w:hAnsi="Consolas" w:cs="Consolas"/>
-                <w:color w:val="000000"/>
-                <w:sz w:val="20"/>
-                <w:szCs w:val="20"/>
-              </w:rPr>
-              <w:t xml:space="preserve"> </w:t>
+              <w:t xml:space="preserve">sponsor_id </w:t>
             </w:r>
             <w:r>
               <w:rPr>
@@ -18663,47 +18007,7 @@
                 <w:sz w:val="20"/>
                 <w:szCs w:val="20"/>
               </w:rPr>
-              <w:t xml:space="preserve"> (</w:t>
-            </w:r>
-            <w:proofErr w:type="spellStart"/>
-            <w:r>
-              <w:rPr>
-                <w:rFonts w:ascii="Consolas" w:hAnsi="Consolas" w:cs="Consolas"/>
-                <w:color w:val="000000"/>
-                <w:sz w:val="20"/>
-                <w:szCs w:val="20"/>
-              </w:rPr>
-              <w:t>training_id</w:t>
-            </w:r>
-            <w:proofErr w:type="spellEnd"/>
-            <w:r>
-              <w:rPr>
-                <w:rFonts w:ascii="Consolas" w:hAnsi="Consolas" w:cs="Consolas"/>
-                <w:color w:val="000000"/>
-                <w:sz w:val="20"/>
-                <w:szCs w:val="20"/>
-              </w:rPr>
-              <w:t xml:space="preserve">, </w:t>
-            </w:r>
-            <w:proofErr w:type="spellStart"/>
-            <w:r>
-              <w:rPr>
-                <w:rFonts w:ascii="Consolas" w:hAnsi="Consolas" w:cs="Consolas"/>
-                <w:color w:val="000000"/>
-                <w:sz w:val="20"/>
-                <w:szCs w:val="20"/>
-              </w:rPr>
-              <w:t>sponsor_id</w:t>
-            </w:r>
-            <w:proofErr w:type="spellEnd"/>
-            <w:r>
-              <w:rPr>
-                <w:rFonts w:ascii="Consolas" w:hAnsi="Consolas" w:cs="Consolas"/>
-                <w:color w:val="000000"/>
-                <w:sz w:val="20"/>
-                <w:szCs w:val="20"/>
-              </w:rPr>
-              <w:t>),</w:t>
+              <w:t xml:space="preserve"> (training_id, sponsor_id),</w:t>
             </w:r>
           </w:p>
           <w:p>
@@ -18764,27 +18068,7 @@
                 <w:sz w:val="20"/>
                 <w:szCs w:val="20"/>
               </w:rPr>
-              <w:t xml:space="preserve"> (</w:t>
-            </w:r>
-            <w:proofErr w:type="spellStart"/>
-            <w:r>
-              <w:rPr>
-                <w:rFonts w:ascii="Consolas" w:hAnsi="Consolas" w:cs="Consolas"/>
-                <w:color w:val="000000"/>
-                <w:sz w:val="20"/>
-                <w:szCs w:val="20"/>
-              </w:rPr>
-              <w:t>training_id</w:t>
-            </w:r>
-            <w:proofErr w:type="spellEnd"/>
-            <w:r>
-              <w:rPr>
-                <w:rFonts w:ascii="Consolas" w:hAnsi="Consolas" w:cs="Consolas"/>
-                <w:color w:val="000000"/>
-                <w:sz w:val="20"/>
-                <w:szCs w:val="20"/>
-              </w:rPr>
-              <w:t xml:space="preserve">) </w:t>
+              <w:t xml:space="preserve"> (training_id) </w:t>
             </w:r>
             <w:r>
               <w:rPr>
@@ -18804,27 +18088,7 @@
                 <w:sz w:val="20"/>
                 <w:szCs w:val="20"/>
               </w:rPr>
-              <w:t xml:space="preserve"> Training (</w:t>
-            </w:r>
-            <w:proofErr w:type="spellStart"/>
-            <w:r>
-              <w:rPr>
-                <w:rFonts w:ascii="Consolas" w:hAnsi="Consolas" w:cs="Consolas"/>
-                <w:color w:val="000000"/>
-                <w:sz w:val="20"/>
-                <w:szCs w:val="20"/>
-              </w:rPr>
-              <w:t>training_id</w:t>
-            </w:r>
-            <w:proofErr w:type="spellEnd"/>
-            <w:r>
-              <w:rPr>
-                <w:rFonts w:ascii="Consolas" w:hAnsi="Consolas" w:cs="Consolas"/>
-                <w:color w:val="000000"/>
-                <w:sz w:val="20"/>
-                <w:szCs w:val="20"/>
-              </w:rPr>
-              <w:t xml:space="preserve">), </w:t>
+              <w:t xml:space="preserve"> Training (training_id), </w:t>
             </w:r>
           </w:p>
           <w:p>
@@ -18885,27 +18149,7 @@
                 <w:sz w:val="20"/>
                 <w:szCs w:val="20"/>
               </w:rPr>
-              <w:t xml:space="preserve"> (</w:t>
-            </w:r>
-            <w:proofErr w:type="spellStart"/>
-            <w:r>
-              <w:rPr>
-                <w:rFonts w:ascii="Consolas" w:hAnsi="Consolas" w:cs="Consolas"/>
-                <w:color w:val="000000"/>
-                <w:sz w:val="20"/>
-                <w:szCs w:val="20"/>
-              </w:rPr>
-              <w:t>sponsor_id</w:t>
-            </w:r>
-            <w:proofErr w:type="spellEnd"/>
-            <w:r>
-              <w:rPr>
-                <w:rFonts w:ascii="Consolas" w:hAnsi="Consolas" w:cs="Consolas"/>
-                <w:color w:val="000000"/>
-                <w:sz w:val="20"/>
-                <w:szCs w:val="20"/>
-              </w:rPr>
-              <w:t xml:space="preserve">) </w:t>
+              <w:t xml:space="preserve"> (sponsor_id) </w:t>
             </w:r>
             <w:r>
               <w:rPr>
@@ -18925,27 +18169,7 @@
                 <w:sz w:val="20"/>
                 <w:szCs w:val="20"/>
               </w:rPr>
-              <w:t xml:space="preserve"> Sponsor (</w:t>
-            </w:r>
-            <w:proofErr w:type="spellStart"/>
-            <w:r>
-              <w:rPr>
-                <w:rFonts w:ascii="Consolas" w:hAnsi="Consolas" w:cs="Consolas"/>
-                <w:color w:val="000000"/>
-                <w:sz w:val="20"/>
-                <w:szCs w:val="20"/>
-              </w:rPr>
-              <w:t>sponsor_id</w:t>
-            </w:r>
-            <w:proofErr w:type="spellEnd"/>
-            <w:r>
-              <w:rPr>
-                <w:rFonts w:ascii="Consolas" w:hAnsi="Consolas" w:cs="Consolas"/>
-                <w:color w:val="000000"/>
-                <w:sz w:val="20"/>
-                <w:szCs w:val="20"/>
-              </w:rPr>
-              <w:t>)</w:t>
+              <w:t xml:space="preserve"> Sponsor (sponsor_id)</w:t>
             </w:r>
           </w:p>
           <w:p>
@@ -19079,26 +18303,7 @@
                 <w:szCs w:val="20"/>
               </w:rPr>
               <w:tab/>
-            </w:r>
-            <w:proofErr w:type="spellStart"/>
-            <w:r>
-              <w:rPr>
-                <w:rFonts w:ascii="Consolas" w:hAnsi="Consolas" w:cs="Consolas"/>
-                <w:color w:val="000000"/>
-                <w:sz w:val="20"/>
-                <w:szCs w:val="20"/>
-              </w:rPr>
-              <w:t>employee_id</w:t>
-            </w:r>
-            <w:proofErr w:type="spellEnd"/>
-            <w:r>
-              <w:rPr>
-                <w:rFonts w:ascii="Consolas" w:hAnsi="Consolas" w:cs="Consolas"/>
-                <w:color w:val="000000"/>
-                <w:sz w:val="20"/>
-                <w:szCs w:val="20"/>
-              </w:rPr>
-              <w:t xml:space="preserve"> </w:t>
+              <w:t xml:space="preserve">employee_id </w:t>
             </w:r>
             <w:r>
               <w:rPr>
@@ -19182,7 +18387,6 @@
               <w:tab/>
               <w:t xml:space="preserve">username </w:t>
             </w:r>
-            <w:proofErr w:type="gramStart"/>
             <w:r>
               <w:rPr>
                 <w:rFonts w:ascii="Consolas" w:hAnsi="Consolas" w:cs="Consolas"/>
@@ -19203,7 +18407,6 @@
               </w:rPr>
               <w:t>(</w:t>
             </w:r>
-            <w:proofErr w:type="gramEnd"/>
             <w:r>
               <w:rPr>
                 <w:rFonts w:ascii="Consolas" w:hAnsi="Consolas" w:cs="Consolas"/>
@@ -19304,7 +18507,6 @@
               <w:tab/>
               <w:t xml:space="preserve">password </w:t>
             </w:r>
-            <w:proofErr w:type="gramStart"/>
             <w:r>
               <w:rPr>
                 <w:rFonts w:ascii="Consolas" w:hAnsi="Consolas" w:cs="Consolas"/>
@@ -19325,7 +18527,6 @@
               </w:rPr>
               <w:t>(</w:t>
             </w:r>
-            <w:proofErr w:type="gramEnd"/>
             <w:r>
               <w:rPr>
                 <w:rFonts w:ascii="Consolas" w:hAnsi="Consolas" w:cs="Consolas"/>
@@ -19403,27 +18604,7 @@
                 <w:sz w:val="20"/>
                 <w:szCs w:val="20"/>
               </w:rPr>
-              <w:t xml:space="preserve"> (</w:t>
-            </w:r>
-            <w:proofErr w:type="spellStart"/>
-            <w:r>
-              <w:rPr>
-                <w:rFonts w:ascii="Consolas" w:hAnsi="Consolas" w:cs="Consolas"/>
-                <w:color w:val="000000"/>
-                <w:sz w:val="20"/>
-                <w:szCs w:val="20"/>
-              </w:rPr>
-              <w:t>employee_id</w:t>
-            </w:r>
-            <w:proofErr w:type="spellEnd"/>
-            <w:r>
-              <w:rPr>
-                <w:rFonts w:ascii="Consolas" w:hAnsi="Consolas" w:cs="Consolas"/>
-                <w:color w:val="000000"/>
-                <w:sz w:val="20"/>
-                <w:szCs w:val="20"/>
-              </w:rPr>
-              <w:t xml:space="preserve">) </w:t>
+              <w:t xml:space="preserve"> (employee_id) </w:t>
             </w:r>
             <w:r>
               <w:rPr>
@@ -19443,27 +18624,7 @@
                 <w:sz w:val="20"/>
                 <w:szCs w:val="20"/>
               </w:rPr>
-              <w:t xml:space="preserve"> Employee (</w:t>
-            </w:r>
-            <w:proofErr w:type="spellStart"/>
-            <w:r>
-              <w:rPr>
-                <w:rFonts w:ascii="Consolas" w:hAnsi="Consolas" w:cs="Consolas"/>
-                <w:color w:val="000000"/>
-                <w:sz w:val="20"/>
-                <w:szCs w:val="20"/>
-              </w:rPr>
-              <w:t>employee_id</w:t>
-            </w:r>
-            <w:proofErr w:type="spellEnd"/>
-            <w:r>
-              <w:rPr>
-                <w:rFonts w:ascii="Consolas" w:hAnsi="Consolas" w:cs="Consolas"/>
-                <w:color w:val="000000"/>
-                <w:sz w:val="20"/>
-                <w:szCs w:val="20"/>
-              </w:rPr>
-              <w:t>)</w:t>
+              <w:t xml:space="preserve"> Employee (employee_id)</w:t>
             </w:r>
           </w:p>
           <w:p>
@@ -19557,30 +18718,8 @@
                 <w:sz w:val="20"/>
                 <w:szCs w:val="20"/>
               </w:rPr>
-              <w:t xml:space="preserve"> </w:t>
-            </w:r>
-            <w:proofErr w:type="spellStart"/>
-            <w:proofErr w:type="gramStart"/>
-            <w:r>
-              <w:rPr>
-                <w:rFonts w:ascii="Consolas" w:hAnsi="Consolas" w:cs="Consolas"/>
-                <w:color w:val="000000"/>
-                <w:sz w:val="20"/>
-                <w:szCs w:val="20"/>
-              </w:rPr>
-              <w:t>DepartmentPosition</w:t>
-            </w:r>
-            <w:proofErr w:type="spellEnd"/>
-            <w:r>
-              <w:rPr>
-                <w:rFonts w:ascii="Consolas" w:hAnsi="Consolas" w:cs="Consolas"/>
-                <w:color w:val="000000"/>
-                <w:sz w:val="20"/>
-                <w:szCs w:val="20"/>
-              </w:rPr>
-              <w:t>(</w:t>
-            </w:r>
-            <w:proofErr w:type="gramEnd"/>
+              <w:t xml:space="preserve"> DepartmentPosition(</w:t>
+            </w:r>
           </w:p>
           <w:p>
             <w:pPr>
@@ -19601,26 +18740,7 @@
                 <w:szCs w:val="20"/>
               </w:rPr>
               <w:tab/>
-            </w:r>
-            <w:proofErr w:type="spellStart"/>
-            <w:r>
-              <w:rPr>
-                <w:rFonts w:ascii="Consolas" w:hAnsi="Consolas" w:cs="Consolas"/>
-                <w:color w:val="000000"/>
-                <w:sz w:val="20"/>
-                <w:szCs w:val="20"/>
-              </w:rPr>
-              <w:t>dept_id</w:t>
-            </w:r>
-            <w:proofErr w:type="spellEnd"/>
-            <w:r>
-              <w:rPr>
-                <w:rFonts w:ascii="Consolas" w:hAnsi="Consolas" w:cs="Consolas"/>
-                <w:color w:val="000000"/>
-                <w:sz w:val="20"/>
-                <w:szCs w:val="20"/>
-              </w:rPr>
-              <w:t xml:space="preserve"> </w:t>
+              <w:t xml:space="preserve">dept_id </w:t>
             </w:r>
             <w:r>
               <w:rPr>
@@ -19663,26 +18783,7 @@
               </w:rPr>
               <w:lastRenderedPageBreak/>
               <w:tab/>
-            </w:r>
-            <w:proofErr w:type="spellStart"/>
-            <w:r>
-              <w:rPr>
-                <w:rFonts w:ascii="Consolas" w:hAnsi="Consolas" w:cs="Consolas"/>
-                <w:color w:val="000000"/>
-                <w:sz w:val="20"/>
-                <w:szCs w:val="20"/>
-              </w:rPr>
-              <w:t>pos_id</w:t>
-            </w:r>
-            <w:proofErr w:type="spellEnd"/>
-            <w:r>
-              <w:rPr>
-                <w:rFonts w:ascii="Consolas" w:hAnsi="Consolas" w:cs="Consolas"/>
-                <w:color w:val="000000"/>
-                <w:sz w:val="20"/>
-                <w:szCs w:val="20"/>
-              </w:rPr>
-              <w:t xml:space="preserve"> </w:t>
+              <w:t xml:space="preserve">pos_id </w:t>
             </w:r>
             <w:r>
               <w:rPr>
@@ -19763,47 +18864,7 @@
                 <w:sz w:val="20"/>
                 <w:szCs w:val="20"/>
               </w:rPr>
-              <w:t xml:space="preserve"> (</w:t>
-            </w:r>
-            <w:proofErr w:type="spellStart"/>
-            <w:r>
-              <w:rPr>
-                <w:rFonts w:ascii="Consolas" w:hAnsi="Consolas" w:cs="Consolas"/>
-                <w:color w:val="000000"/>
-                <w:sz w:val="20"/>
-                <w:szCs w:val="20"/>
-              </w:rPr>
-              <w:t>dept_id</w:t>
-            </w:r>
-            <w:proofErr w:type="spellEnd"/>
-            <w:r>
-              <w:rPr>
-                <w:rFonts w:ascii="Consolas" w:hAnsi="Consolas" w:cs="Consolas"/>
-                <w:color w:val="000000"/>
-                <w:sz w:val="20"/>
-                <w:szCs w:val="20"/>
-              </w:rPr>
-              <w:t xml:space="preserve">, </w:t>
-            </w:r>
-            <w:proofErr w:type="spellStart"/>
-            <w:r>
-              <w:rPr>
-                <w:rFonts w:ascii="Consolas" w:hAnsi="Consolas" w:cs="Consolas"/>
-                <w:color w:val="000000"/>
-                <w:sz w:val="20"/>
-                <w:szCs w:val="20"/>
-              </w:rPr>
-              <w:t>pos_id</w:t>
-            </w:r>
-            <w:proofErr w:type="spellEnd"/>
-            <w:r>
-              <w:rPr>
-                <w:rFonts w:ascii="Consolas" w:hAnsi="Consolas" w:cs="Consolas"/>
-                <w:color w:val="000000"/>
-                <w:sz w:val="20"/>
-                <w:szCs w:val="20"/>
-              </w:rPr>
-              <w:t>),</w:t>
+              <w:t xml:space="preserve"> (dept_id, pos_id),</w:t>
             </w:r>
           </w:p>
           <w:p>
@@ -19864,27 +18925,7 @@
                 <w:sz w:val="20"/>
                 <w:szCs w:val="20"/>
               </w:rPr>
-              <w:t xml:space="preserve"> (</w:t>
-            </w:r>
-            <w:proofErr w:type="spellStart"/>
-            <w:r>
-              <w:rPr>
-                <w:rFonts w:ascii="Consolas" w:hAnsi="Consolas" w:cs="Consolas"/>
-                <w:color w:val="000000"/>
-                <w:sz w:val="20"/>
-                <w:szCs w:val="20"/>
-              </w:rPr>
-              <w:t>pos_id</w:t>
-            </w:r>
-            <w:proofErr w:type="spellEnd"/>
-            <w:r>
-              <w:rPr>
-                <w:rFonts w:ascii="Consolas" w:hAnsi="Consolas" w:cs="Consolas"/>
-                <w:color w:val="000000"/>
-                <w:sz w:val="20"/>
-                <w:szCs w:val="20"/>
-              </w:rPr>
-              <w:t xml:space="preserve">) </w:t>
+              <w:t xml:space="preserve"> (pos_id) </w:t>
             </w:r>
             <w:r>
               <w:rPr>
@@ -19922,27 +18963,7 @@
                 <w:sz w:val="20"/>
                 <w:szCs w:val="20"/>
               </w:rPr>
-              <w:t xml:space="preserve"> (</w:t>
-            </w:r>
-            <w:proofErr w:type="spellStart"/>
-            <w:r>
-              <w:rPr>
-                <w:rFonts w:ascii="Consolas" w:hAnsi="Consolas" w:cs="Consolas"/>
-                <w:color w:val="000000"/>
-                <w:sz w:val="20"/>
-                <w:szCs w:val="20"/>
-              </w:rPr>
-              <w:t>pos_id</w:t>
-            </w:r>
-            <w:proofErr w:type="spellEnd"/>
-            <w:r>
-              <w:rPr>
-                <w:rFonts w:ascii="Consolas" w:hAnsi="Consolas" w:cs="Consolas"/>
-                <w:color w:val="000000"/>
-                <w:sz w:val="20"/>
-                <w:szCs w:val="20"/>
-              </w:rPr>
-              <w:t xml:space="preserve">), </w:t>
+              <w:t xml:space="preserve"> (pos_id), </w:t>
             </w:r>
           </w:p>
           <w:p>
@@ -20003,27 +19024,7 @@
                 <w:sz w:val="20"/>
                 <w:szCs w:val="20"/>
               </w:rPr>
-              <w:t xml:space="preserve"> (</w:t>
-            </w:r>
-            <w:proofErr w:type="spellStart"/>
-            <w:r>
-              <w:rPr>
-                <w:rFonts w:ascii="Consolas" w:hAnsi="Consolas" w:cs="Consolas"/>
-                <w:color w:val="000000"/>
-                <w:sz w:val="20"/>
-                <w:szCs w:val="20"/>
-              </w:rPr>
-              <w:t>dept_id</w:t>
-            </w:r>
-            <w:proofErr w:type="spellEnd"/>
-            <w:r>
-              <w:rPr>
-                <w:rFonts w:ascii="Consolas" w:hAnsi="Consolas" w:cs="Consolas"/>
-                <w:color w:val="000000"/>
-                <w:sz w:val="20"/>
-                <w:szCs w:val="20"/>
-              </w:rPr>
-              <w:t xml:space="preserve">) </w:t>
+              <w:t xml:space="preserve"> (dept_id) </w:t>
             </w:r>
             <w:r>
               <w:rPr>
@@ -20043,27 +19044,7 @@
                 <w:sz w:val="20"/>
                 <w:szCs w:val="20"/>
               </w:rPr>
-              <w:t xml:space="preserve"> Department (</w:t>
-            </w:r>
-            <w:proofErr w:type="spellStart"/>
-            <w:r>
-              <w:rPr>
-                <w:rFonts w:ascii="Consolas" w:hAnsi="Consolas" w:cs="Consolas"/>
-                <w:color w:val="000000"/>
-                <w:sz w:val="20"/>
-                <w:szCs w:val="20"/>
-              </w:rPr>
-              <w:t>dept_id</w:t>
-            </w:r>
-            <w:proofErr w:type="spellEnd"/>
-            <w:r>
-              <w:rPr>
-                <w:rFonts w:ascii="Consolas" w:hAnsi="Consolas" w:cs="Consolas"/>
-                <w:color w:val="000000"/>
-                <w:sz w:val="20"/>
-                <w:szCs w:val="20"/>
-              </w:rPr>
-              <w:t>)</w:t>
+              <w:t xml:space="preserve"> Department (dept_id)</w:t>
             </w:r>
           </w:p>
           <w:p>
@@ -20157,30 +19138,8 @@
                 <w:sz w:val="20"/>
                 <w:szCs w:val="20"/>
               </w:rPr>
-              <w:t xml:space="preserve"> </w:t>
-            </w:r>
-            <w:proofErr w:type="spellStart"/>
-            <w:proofErr w:type="gramStart"/>
-            <w:r>
-              <w:rPr>
-                <w:rFonts w:ascii="Consolas" w:hAnsi="Consolas" w:cs="Consolas"/>
-                <w:color w:val="000000"/>
-                <w:sz w:val="20"/>
-                <w:szCs w:val="20"/>
-              </w:rPr>
-              <w:t>EmployeeTraining</w:t>
-            </w:r>
-            <w:proofErr w:type="spellEnd"/>
-            <w:r>
-              <w:rPr>
-                <w:rFonts w:ascii="Consolas" w:hAnsi="Consolas" w:cs="Consolas"/>
-                <w:color w:val="000000"/>
-                <w:sz w:val="20"/>
-                <w:szCs w:val="20"/>
-              </w:rPr>
-              <w:t>(</w:t>
-            </w:r>
-            <w:proofErr w:type="gramEnd"/>
+              <w:t xml:space="preserve"> EmployeeTraining(</w:t>
+            </w:r>
           </w:p>
           <w:p>
             <w:pPr>
@@ -20201,26 +19160,7 @@
                 <w:szCs w:val="20"/>
               </w:rPr>
               <w:tab/>
-            </w:r>
-            <w:proofErr w:type="spellStart"/>
-            <w:r>
-              <w:rPr>
-                <w:rFonts w:ascii="Consolas" w:hAnsi="Consolas" w:cs="Consolas"/>
-                <w:color w:val="000000"/>
-                <w:sz w:val="20"/>
-                <w:szCs w:val="20"/>
-              </w:rPr>
-              <w:t>employee_id</w:t>
-            </w:r>
-            <w:proofErr w:type="spellEnd"/>
-            <w:r>
-              <w:rPr>
-                <w:rFonts w:ascii="Consolas" w:hAnsi="Consolas" w:cs="Consolas"/>
-                <w:color w:val="000000"/>
-                <w:sz w:val="20"/>
-                <w:szCs w:val="20"/>
-              </w:rPr>
-              <w:t xml:space="preserve"> </w:t>
+              <w:t xml:space="preserve">employee_id </w:t>
             </w:r>
             <w:r>
               <w:rPr>
@@ -20262,26 +19202,7 @@
                 <w:szCs w:val="20"/>
               </w:rPr>
               <w:tab/>
-            </w:r>
-            <w:proofErr w:type="spellStart"/>
-            <w:r>
-              <w:rPr>
-                <w:rFonts w:ascii="Consolas" w:hAnsi="Consolas" w:cs="Consolas"/>
-                <w:color w:val="000000"/>
-                <w:sz w:val="20"/>
-                <w:szCs w:val="20"/>
-              </w:rPr>
-              <w:t>training_id</w:t>
-            </w:r>
-            <w:proofErr w:type="spellEnd"/>
-            <w:r>
-              <w:rPr>
-                <w:rFonts w:ascii="Consolas" w:hAnsi="Consolas" w:cs="Consolas"/>
-                <w:color w:val="000000"/>
-                <w:sz w:val="20"/>
-                <w:szCs w:val="20"/>
-              </w:rPr>
-              <w:t xml:space="preserve"> </w:t>
+              <w:t xml:space="preserve">training_id </w:t>
             </w:r>
             <w:r>
               <w:rPr>
@@ -20362,47 +19283,7 @@
                 <w:sz w:val="20"/>
                 <w:szCs w:val="20"/>
               </w:rPr>
-              <w:t xml:space="preserve"> (</w:t>
-            </w:r>
-            <w:proofErr w:type="spellStart"/>
-            <w:r>
-              <w:rPr>
-                <w:rFonts w:ascii="Consolas" w:hAnsi="Consolas" w:cs="Consolas"/>
-                <w:color w:val="000000"/>
-                <w:sz w:val="20"/>
-                <w:szCs w:val="20"/>
-              </w:rPr>
-              <w:t>employee_id</w:t>
-            </w:r>
-            <w:proofErr w:type="spellEnd"/>
-            <w:r>
-              <w:rPr>
-                <w:rFonts w:ascii="Consolas" w:hAnsi="Consolas" w:cs="Consolas"/>
-                <w:color w:val="000000"/>
-                <w:sz w:val="20"/>
-                <w:szCs w:val="20"/>
-              </w:rPr>
-              <w:t xml:space="preserve">, </w:t>
-            </w:r>
-            <w:proofErr w:type="spellStart"/>
-            <w:r>
-              <w:rPr>
-                <w:rFonts w:ascii="Consolas" w:hAnsi="Consolas" w:cs="Consolas"/>
-                <w:color w:val="000000"/>
-                <w:sz w:val="20"/>
-                <w:szCs w:val="20"/>
-              </w:rPr>
-              <w:t>training_id</w:t>
-            </w:r>
-            <w:proofErr w:type="spellEnd"/>
-            <w:r>
-              <w:rPr>
-                <w:rFonts w:ascii="Consolas" w:hAnsi="Consolas" w:cs="Consolas"/>
-                <w:color w:val="000000"/>
-                <w:sz w:val="20"/>
-                <w:szCs w:val="20"/>
-              </w:rPr>
-              <w:t>),</w:t>
+              <w:t xml:space="preserve"> (employee_id, training_id),</w:t>
             </w:r>
           </w:p>
           <w:p>
@@ -20463,27 +19344,7 @@
                 <w:sz w:val="20"/>
                 <w:szCs w:val="20"/>
               </w:rPr>
-              <w:t xml:space="preserve"> (</w:t>
-            </w:r>
-            <w:proofErr w:type="spellStart"/>
-            <w:r>
-              <w:rPr>
-                <w:rFonts w:ascii="Consolas" w:hAnsi="Consolas" w:cs="Consolas"/>
-                <w:color w:val="000000"/>
-                <w:sz w:val="20"/>
-                <w:szCs w:val="20"/>
-              </w:rPr>
-              <w:t>employee_id</w:t>
-            </w:r>
-            <w:proofErr w:type="spellEnd"/>
-            <w:r>
-              <w:rPr>
-                <w:rFonts w:ascii="Consolas" w:hAnsi="Consolas" w:cs="Consolas"/>
-                <w:color w:val="000000"/>
-                <w:sz w:val="20"/>
-                <w:szCs w:val="20"/>
-              </w:rPr>
-              <w:t xml:space="preserve">) </w:t>
+              <w:t xml:space="preserve"> (employee_id) </w:t>
             </w:r>
             <w:r>
               <w:rPr>
@@ -20503,27 +19364,7 @@
                 <w:sz w:val="20"/>
                 <w:szCs w:val="20"/>
               </w:rPr>
-              <w:t xml:space="preserve"> Employee (</w:t>
-            </w:r>
-            <w:proofErr w:type="spellStart"/>
-            <w:r>
-              <w:rPr>
-                <w:rFonts w:ascii="Consolas" w:hAnsi="Consolas" w:cs="Consolas"/>
-                <w:color w:val="000000"/>
-                <w:sz w:val="20"/>
-                <w:szCs w:val="20"/>
-              </w:rPr>
-              <w:t>employee_id</w:t>
-            </w:r>
-            <w:proofErr w:type="spellEnd"/>
-            <w:r>
-              <w:rPr>
-                <w:rFonts w:ascii="Consolas" w:hAnsi="Consolas" w:cs="Consolas"/>
-                <w:color w:val="000000"/>
-                <w:sz w:val="20"/>
-                <w:szCs w:val="20"/>
-              </w:rPr>
-              <w:t xml:space="preserve">), </w:t>
+              <w:t xml:space="preserve"> Employee (employee_id), </w:t>
             </w:r>
           </w:p>
           <w:p>
@@ -20584,27 +19425,7 @@
                 <w:sz w:val="20"/>
                 <w:szCs w:val="20"/>
               </w:rPr>
-              <w:t xml:space="preserve"> (</w:t>
-            </w:r>
-            <w:proofErr w:type="spellStart"/>
-            <w:r>
-              <w:rPr>
-                <w:rFonts w:ascii="Consolas" w:hAnsi="Consolas" w:cs="Consolas"/>
-                <w:color w:val="000000"/>
-                <w:sz w:val="20"/>
-                <w:szCs w:val="20"/>
-              </w:rPr>
-              <w:t>training_id</w:t>
-            </w:r>
-            <w:proofErr w:type="spellEnd"/>
-            <w:r>
-              <w:rPr>
-                <w:rFonts w:ascii="Consolas" w:hAnsi="Consolas" w:cs="Consolas"/>
-                <w:color w:val="000000"/>
-                <w:sz w:val="20"/>
-                <w:szCs w:val="20"/>
-              </w:rPr>
-              <w:t xml:space="preserve">) </w:t>
+              <w:t xml:space="preserve"> (training_id) </w:t>
             </w:r>
             <w:r>
               <w:rPr>
@@ -20624,27 +19445,7 @@
                 <w:sz w:val="20"/>
                 <w:szCs w:val="20"/>
               </w:rPr>
-              <w:t xml:space="preserve"> Training (</w:t>
-            </w:r>
-            <w:proofErr w:type="spellStart"/>
-            <w:r>
-              <w:rPr>
-                <w:rFonts w:ascii="Consolas" w:hAnsi="Consolas" w:cs="Consolas"/>
-                <w:color w:val="000000"/>
-                <w:sz w:val="20"/>
-                <w:szCs w:val="20"/>
-              </w:rPr>
-              <w:t>training_id</w:t>
-            </w:r>
-            <w:proofErr w:type="spellEnd"/>
-            <w:r>
-              <w:rPr>
-                <w:rFonts w:ascii="Consolas" w:hAnsi="Consolas" w:cs="Consolas"/>
-                <w:color w:val="000000"/>
-                <w:sz w:val="20"/>
-                <w:szCs w:val="20"/>
-              </w:rPr>
-              <w:t>)</w:t>
+              <w:t xml:space="preserve"> Training (training_id)</w:t>
             </w:r>
           </w:p>
           <w:p>
@@ -21274,31 +20075,8 @@
                 <w:szCs w:val="20"/>
                 <w:shd w:val="clear" w:color="auto" w:fill="E8F2FE"/>
               </w:rPr>
-              <w:t xml:space="preserve"> Department(</w:t>
-            </w:r>
-            <w:proofErr w:type="spellStart"/>
-            <w:r>
-              <w:rPr>
-                <w:rFonts w:ascii="Consolas" w:hAnsi="Consolas" w:cs="Consolas"/>
-                <w:color w:val="000000"/>
-                <w:sz w:val="20"/>
-                <w:szCs w:val="20"/>
-                <w:shd w:val="clear" w:color="auto" w:fill="E8F2FE"/>
-              </w:rPr>
-              <w:t>department_name</w:t>
-            </w:r>
-            <w:proofErr w:type="spellEnd"/>
-            <w:r>
-              <w:rPr>
-                <w:rFonts w:ascii="Consolas" w:hAnsi="Consolas" w:cs="Consolas"/>
-                <w:color w:val="000000"/>
-                <w:sz w:val="20"/>
-                <w:szCs w:val="20"/>
-                <w:shd w:val="clear" w:color="auto" w:fill="E8F2FE"/>
-              </w:rPr>
-              <w:t xml:space="preserve">) </w:t>
-            </w:r>
-            <w:proofErr w:type="gramStart"/>
+              <w:t xml:space="preserve"> Department(department_name) </w:t>
+            </w:r>
             <w:r>
               <w:rPr>
                 <w:rFonts w:ascii="Consolas" w:hAnsi="Consolas" w:cs="Consolas"/>
@@ -21321,7 +20099,6 @@
               </w:rPr>
               <w:t>(</w:t>
             </w:r>
-            <w:proofErr w:type="gramEnd"/>
             <w:r>
               <w:rPr>
                 <w:rFonts w:ascii="Consolas" w:hAnsi="Consolas" w:cs="Consolas"/>
@@ -21428,31 +20205,8 @@
                 <w:szCs w:val="20"/>
                 <w:shd w:val="clear" w:color="auto" w:fill="E8F2FE"/>
               </w:rPr>
-              <w:t>(</w:t>
-            </w:r>
-            <w:proofErr w:type="spellStart"/>
-            <w:r>
-              <w:rPr>
-                <w:rFonts w:ascii="Consolas" w:hAnsi="Consolas" w:cs="Consolas"/>
-                <w:color w:val="000000"/>
-                <w:sz w:val="20"/>
-                <w:szCs w:val="20"/>
-                <w:shd w:val="clear" w:color="auto" w:fill="E8F2FE"/>
-              </w:rPr>
-              <w:t>pos_title</w:t>
-            </w:r>
-            <w:proofErr w:type="spellEnd"/>
-            <w:r>
-              <w:rPr>
-                <w:rFonts w:ascii="Consolas" w:hAnsi="Consolas" w:cs="Consolas"/>
-                <w:color w:val="000000"/>
-                <w:sz w:val="20"/>
-                <w:szCs w:val="20"/>
-                <w:shd w:val="clear" w:color="auto" w:fill="E8F2FE"/>
-              </w:rPr>
-              <w:t xml:space="preserve">) </w:t>
-            </w:r>
-            <w:proofErr w:type="gramStart"/>
+              <w:t xml:space="preserve">(pos_title) </w:t>
+            </w:r>
             <w:r>
               <w:rPr>
                 <w:rFonts w:ascii="Consolas" w:hAnsi="Consolas" w:cs="Consolas"/>
@@ -21475,7 +20229,6 @@
               </w:rPr>
               <w:t>(</w:t>
             </w:r>
-            <w:proofErr w:type="gramEnd"/>
             <w:r>
               <w:rPr>
                 <w:rFonts w:ascii="Consolas" w:hAnsi="Consolas" w:cs="Consolas"/>
@@ -21560,31 +20313,8 @@
                 <w:szCs w:val="20"/>
                 <w:shd w:val="clear" w:color="auto" w:fill="E8F2FE"/>
               </w:rPr>
-              <w:t xml:space="preserve"> Sponsor(</w:t>
-            </w:r>
-            <w:proofErr w:type="spellStart"/>
-            <w:r>
-              <w:rPr>
-                <w:rFonts w:ascii="Consolas" w:hAnsi="Consolas" w:cs="Consolas"/>
-                <w:color w:val="000000"/>
-                <w:sz w:val="20"/>
-                <w:szCs w:val="20"/>
-                <w:shd w:val="clear" w:color="auto" w:fill="E8F2FE"/>
-              </w:rPr>
-              <w:t>sponsor_name</w:t>
-            </w:r>
-            <w:proofErr w:type="spellEnd"/>
-            <w:r>
-              <w:rPr>
-                <w:rFonts w:ascii="Consolas" w:hAnsi="Consolas" w:cs="Consolas"/>
-                <w:color w:val="000000"/>
-                <w:sz w:val="20"/>
-                <w:szCs w:val="20"/>
-                <w:shd w:val="clear" w:color="auto" w:fill="E8F2FE"/>
-              </w:rPr>
-              <w:t xml:space="preserve">) </w:t>
-            </w:r>
-            <w:proofErr w:type="gramStart"/>
+              <w:t xml:space="preserve"> Sponsor(sponsor_name) </w:t>
+            </w:r>
             <w:r>
               <w:rPr>
                 <w:rFonts w:ascii="Consolas" w:hAnsi="Consolas" w:cs="Consolas"/>
@@ -21607,7 +20337,6 @@
               </w:rPr>
               <w:t>(</w:t>
             </w:r>
-            <w:proofErr w:type="gramEnd"/>
             <w:r>
               <w:rPr>
                 <w:rFonts w:ascii="Consolas" w:hAnsi="Consolas" w:cs="Consolas"/>
@@ -21692,29 +20421,7 @@
                 <w:szCs w:val="20"/>
                 <w:shd w:val="clear" w:color="auto" w:fill="E8F2FE"/>
               </w:rPr>
-              <w:t xml:space="preserve"> Training(training_</w:t>
-            </w:r>
-            <w:proofErr w:type="gramStart"/>
-            <w:r>
-              <w:rPr>
-                <w:rFonts w:ascii="Consolas" w:hAnsi="Consolas" w:cs="Consolas"/>
-                <w:color w:val="000000"/>
-                <w:sz w:val="20"/>
-                <w:szCs w:val="20"/>
-                <w:shd w:val="clear" w:color="auto" w:fill="E8F2FE"/>
-              </w:rPr>
-              <w:t>name,training</w:t>
-            </w:r>
-            <w:proofErr w:type="gramEnd"/>
-            <w:r>
-              <w:rPr>
-                <w:rFonts w:ascii="Consolas" w:hAnsi="Consolas" w:cs="Consolas"/>
-                <w:color w:val="000000"/>
-                <w:sz w:val="20"/>
-                <w:szCs w:val="20"/>
-                <w:shd w:val="clear" w:color="auto" w:fill="E8F2FE"/>
-              </w:rPr>
-              <w:t xml:space="preserve">_date,training_location,training_description) </w:t>
+              <w:t xml:space="preserve"> Training(training_name,training_date,training_location,training_description) </w:t>
             </w:r>
             <w:r>
               <w:rPr>
@@ -21786,29 +20493,7 @@
                 <w:szCs w:val="20"/>
                 <w:shd w:val="clear" w:color="auto" w:fill="E8F2FE"/>
               </w:rPr>
-              <w:t>"</w:t>
-            </w:r>
-            <w:proofErr w:type="spellStart"/>
-            <w:r>
-              <w:rPr>
-                <w:rFonts w:ascii="Consolas" w:hAnsi="Consolas" w:cs="Consolas"/>
-                <w:color w:val="000080"/>
-                <w:sz w:val="20"/>
-                <w:szCs w:val="20"/>
-                <w:shd w:val="clear" w:color="auto" w:fill="E8F2FE"/>
-              </w:rPr>
-              <w:t>Theatro</w:t>
-            </w:r>
-            <w:proofErr w:type="spellEnd"/>
-            <w:r>
-              <w:rPr>
-                <w:rFonts w:ascii="Consolas" w:hAnsi="Consolas" w:cs="Consolas"/>
-                <w:color w:val="000080"/>
-                <w:sz w:val="20"/>
-                <w:szCs w:val="20"/>
-                <w:shd w:val="clear" w:color="auto" w:fill="E8F2FE"/>
-              </w:rPr>
-              <w:t xml:space="preserve"> MMSU"</w:t>
+              <w:t>"Theatro MMSU"</w:t>
             </w:r>
             <w:r>
               <w:rPr>
@@ -21906,29 +20591,7 @@
                 <w:szCs w:val="20"/>
                 <w:shd w:val="clear" w:color="auto" w:fill="E8F2FE"/>
               </w:rPr>
-              <w:t xml:space="preserve"> Employee(first_</w:t>
-            </w:r>
-            <w:proofErr w:type="gramStart"/>
-            <w:r>
-              <w:rPr>
-                <w:rFonts w:ascii="Consolas" w:hAnsi="Consolas" w:cs="Consolas"/>
-                <w:color w:val="000000"/>
-                <w:sz w:val="20"/>
-                <w:szCs w:val="20"/>
-                <w:shd w:val="clear" w:color="auto" w:fill="E8F2FE"/>
-              </w:rPr>
-              <w:t>name,middle</w:t>
-            </w:r>
-            <w:proofErr w:type="gramEnd"/>
-            <w:r>
-              <w:rPr>
-                <w:rFonts w:ascii="Consolas" w:hAnsi="Consolas" w:cs="Consolas"/>
-                <w:color w:val="000000"/>
-                <w:sz w:val="20"/>
-                <w:szCs w:val="20"/>
-                <w:shd w:val="clear" w:color="auto" w:fill="E8F2FE"/>
-              </w:rPr>
-              <w:t xml:space="preserve">_name,last_name,sex,date_of_birth,pos_id,dept_id) </w:t>
+              <w:t xml:space="preserve"> Employee(first_name,middle_name,last_name,sex,date_of_birth,pos_id,dept_id) </w:t>
             </w:r>
             <w:r>
               <w:rPr>
@@ -21980,9 +20643,18 @@
                 <w:szCs w:val="20"/>
                 <w:shd w:val="clear" w:color="auto" w:fill="E8F2FE"/>
               </w:rPr>
-              <w:t>"</w:t>
-            </w:r>
-            <w:proofErr w:type="spellStart"/>
+              <w:t>"Talla"</w:t>
+            </w:r>
+            <w:r>
+              <w:rPr>
+                <w:rFonts w:ascii="Consolas" w:hAnsi="Consolas" w:cs="Consolas"/>
+                <w:color w:val="000000"/>
+                <w:sz w:val="20"/>
+                <w:szCs w:val="20"/>
+                <w:shd w:val="clear" w:color="auto" w:fill="E8F2FE"/>
+              </w:rPr>
+              <w:t xml:space="preserve">, </w:t>
+            </w:r>
             <w:r>
               <w:rPr>
                 <w:rFonts w:ascii="Consolas" w:hAnsi="Consolas" w:cs="Consolas"/>
@@ -21991,60 +20663,7 @@
                 <w:szCs w:val="20"/>
                 <w:shd w:val="clear" w:color="auto" w:fill="E8F2FE"/>
               </w:rPr>
-              <w:t>Talla</w:t>
-            </w:r>
-            <w:proofErr w:type="spellEnd"/>
-            <w:r>
-              <w:rPr>
-                <w:rFonts w:ascii="Consolas" w:hAnsi="Consolas" w:cs="Consolas"/>
-                <w:color w:val="000080"/>
-                <w:sz w:val="20"/>
-                <w:szCs w:val="20"/>
-                <w:shd w:val="clear" w:color="auto" w:fill="E8F2FE"/>
-              </w:rPr>
-              <w:t>"</w:t>
-            </w:r>
-            <w:r>
-              <w:rPr>
-                <w:rFonts w:ascii="Consolas" w:hAnsi="Consolas" w:cs="Consolas"/>
-                <w:color w:val="000000"/>
-                <w:sz w:val="20"/>
-                <w:szCs w:val="20"/>
-                <w:shd w:val="clear" w:color="auto" w:fill="E8F2FE"/>
-              </w:rPr>
-              <w:t xml:space="preserve">, </w:t>
-            </w:r>
-            <w:r>
-              <w:rPr>
-                <w:rFonts w:ascii="Consolas" w:hAnsi="Consolas" w:cs="Consolas"/>
-                <w:color w:val="000080"/>
-                <w:sz w:val="20"/>
-                <w:szCs w:val="20"/>
-                <w:shd w:val="clear" w:color="auto" w:fill="E8F2FE"/>
-              </w:rPr>
-              <w:t>"</w:t>
-            </w:r>
-            <w:proofErr w:type="spellStart"/>
-            <w:r>
-              <w:rPr>
-                <w:rFonts w:ascii="Consolas" w:hAnsi="Consolas" w:cs="Consolas"/>
-                <w:color w:val="000080"/>
-                <w:sz w:val="20"/>
-                <w:szCs w:val="20"/>
-                <w:shd w:val="clear" w:color="auto" w:fill="E8F2FE"/>
-              </w:rPr>
-              <w:t>Tulali</w:t>
-            </w:r>
-            <w:proofErr w:type="spellEnd"/>
-            <w:r>
-              <w:rPr>
-                <w:rFonts w:ascii="Consolas" w:hAnsi="Consolas" w:cs="Consolas"/>
-                <w:color w:val="000080"/>
-                <w:sz w:val="20"/>
-                <w:szCs w:val="20"/>
-                <w:shd w:val="clear" w:color="auto" w:fill="E8F2FE"/>
-              </w:rPr>
-              <w:t>"</w:t>
+              <w:t>"Tulali"</w:t>
             </w:r>
             <w:r>
               <w:rPr>
@@ -22202,73 +20821,7 @@
                 <w:szCs w:val="20"/>
                 <w:shd w:val="clear" w:color="auto" w:fill="E8F2FE"/>
               </w:rPr>
-              <w:t xml:space="preserve"> </w:t>
-            </w:r>
-            <w:proofErr w:type="spellStart"/>
-            <w:r>
-              <w:rPr>
-                <w:rFonts w:ascii="Consolas" w:hAnsi="Consolas" w:cs="Consolas"/>
-                <w:color w:val="000000"/>
-                <w:sz w:val="20"/>
-                <w:szCs w:val="20"/>
-                <w:shd w:val="clear" w:color="auto" w:fill="E8F2FE"/>
-              </w:rPr>
-              <w:t>DepartmentPosition</w:t>
-            </w:r>
-            <w:proofErr w:type="spellEnd"/>
-            <w:r>
-              <w:rPr>
-                <w:rFonts w:ascii="Consolas" w:hAnsi="Consolas" w:cs="Consolas"/>
-                <w:color w:val="000000"/>
-                <w:sz w:val="20"/>
-                <w:szCs w:val="20"/>
-                <w:shd w:val="clear" w:color="auto" w:fill="E8F2FE"/>
-              </w:rPr>
-              <w:t>(</w:t>
-            </w:r>
-            <w:proofErr w:type="spellStart"/>
-            <w:r>
-              <w:rPr>
-                <w:rFonts w:ascii="Consolas" w:hAnsi="Consolas" w:cs="Consolas"/>
-                <w:color w:val="000000"/>
-                <w:sz w:val="20"/>
-                <w:szCs w:val="20"/>
-                <w:shd w:val="clear" w:color="auto" w:fill="E8F2FE"/>
-              </w:rPr>
-              <w:t>dept_</w:t>
-            </w:r>
-            <w:proofErr w:type="gramStart"/>
-            <w:r>
-              <w:rPr>
-                <w:rFonts w:ascii="Consolas" w:hAnsi="Consolas" w:cs="Consolas"/>
-                <w:color w:val="000000"/>
-                <w:sz w:val="20"/>
-                <w:szCs w:val="20"/>
-                <w:shd w:val="clear" w:color="auto" w:fill="E8F2FE"/>
-              </w:rPr>
-              <w:t>id,pos</w:t>
-            </w:r>
-            <w:proofErr w:type="gramEnd"/>
-            <w:r>
-              <w:rPr>
-                <w:rFonts w:ascii="Consolas" w:hAnsi="Consolas" w:cs="Consolas"/>
-                <w:color w:val="000000"/>
-                <w:sz w:val="20"/>
-                <w:szCs w:val="20"/>
-                <w:shd w:val="clear" w:color="auto" w:fill="E8F2FE"/>
-              </w:rPr>
-              <w:t>_id</w:t>
-            </w:r>
-            <w:proofErr w:type="spellEnd"/>
-            <w:r>
-              <w:rPr>
-                <w:rFonts w:ascii="Consolas" w:hAnsi="Consolas" w:cs="Consolas"/>
-                <w:color w:val="000000"/>
-                <w:sz w:val="20"/>
-                <w:szCs w:val="20"/>
-                <w:shd w:val="clear" w:color="auto" w:fill="E8F2FE"/>
-              </w:rPr>
-              <w:t xml:space="preserve">) </w:t>
+              <w:t xml:space="preserve"> DepartmentPosition(dept_id,pos_id) </w:t>
             </w:r>
             <w:r>
               <w:rPr>
@@ -22398,73 +20951,7 @@
                 <w:szCs w:val="20"/>
                 <w:shd w:val="clear" w:color="auto" w:fill="E8F2FE"/>
               </w:rPr>
-              <w:t xml:space="preserve"> </w:t>
-            </w:r>
-            <w:proofErr w:type="spellStart"/>
-            <w:r>
-              <w:rPr>
-                <w:rFonts w:ascii="Consolas" w:hAnsi="Consolas" w:cs="Consolas"/>
-                <w:color w:val="000000"/>
-                <w:sz w:val="20"/>
-                <w:szCs w:val="20"/>
-                <w:shd w:val="clear" w:color="auto" w:fill="E8F2FE"/>
-              </w:rPr>
-              <w:t>EmployeeTraining</w:t>
-            </w:r>
-            <w:proofErr w:type="spellEnd"/>
-            <w:r>
-              <w:rPr>
-                <w:rFonts w:ascii="Consolas" w:hAnsi="Consolas" w:cs="Consolas"/>
-                <w:color w:val="000000"/>
-                <w:sz w:val="20"/>
-                <w:szCs w:val="20"/>
-                <w:shd w:val="clear" w:color="auto" w:fill="E8F2FE"/>
-              </w:rPr>
-              <w:t>(</w:t>
-            </w:r>
-            <w:proofErr w:type="spellStart"/>
-            <w:r>
-              <w:rPr>
-                <w:rFonts w:ascii="Consolas" w:hAnsi="Consolas" w:cs="Consolas"/>
-                <w:color w:val="000000"/>
-                <w:sz w:val="20"/>
-                <w:szCs w:val="20"/>
-                <w:shd w:val="clear" w:color="auto" w:fill="E8F2FE"/>
-              </w:rPr>
-              <w:t>employee_</w:t>
-            </w:r>
-            <w:proofErr w:type="gramStart"/>
-            <w:r>
-              <w:rPr>
-                <w:rFonts w:ascii="Consolas" w:hAnsi="Consolas" w:cs="Consolas"/>
-                <w:color w:val="000000"/>
-                <w:sz w:val="20"/>
-                <w:szCs w:val="20"/>
-                <w:shd w:val="clear" w:color="auto" w:fill="E8F2FE"/>
-              </w:rPr>
-              <w:t>id,training</w:t>
-            </w:r>
-            <w:proofErr w:type="gramEnd"/>
-            <w:r>
-              <w:rPr>
-                <w:rFonts w:ascii="Consolas" w:hAnsi="Consolas" w:cs="Consolas"/>
-                <w:color w:val="000000"/>
-                <w:sz w:val="20"/>
-                <w:szCs w:val="20"/>
-                <w:shd w:val="clear" w:color="auto" w:fill="E8F2FE"/>
-              </w:rPr>
-              <w:t>_id</w:t>
-            </w:r>
-            <w:proofErr w:type="spellEnd"/>
-            <w:r>
-              <w:rPr>
-                <w:rFonts w:ascii="Consolas" w:hAnsi="Consolas" w:cs="Consolas"/>
-                <w:color w:val="000000"/>
-                <w:sz w:val="20"/>
-                <w:szCs w:val="20"/>
-                <w:shd w:val="clear" w:color="auto" w:fill="E8F2FE"/>
-              </w:rPr>
-              <w:t xml:space="preserve">) </w:t>
+              <w:t xml:space="preserve"> EmployeeTraining(employee_id,training_id) </w:t>
             </w:r>
             <w:r>
               <w:rPr>
@@ -22594,73 +21081,7 @@
                 <w:szCs w:val="20"/>
                 <w:shd w:val="clear" w:color="auto" w:fill="E8F2FE"/>
               </w:rPr>
-              <w:t xml:space="preserve"> </w:t>
-            </w:r>
-            <w:proofErr w:type="spellStart"/>
-            <w:r>
-              <w:rPr>
-                <w:rFonts w:ascii="Consolas" w:hAnsi="Consolas" w:cs="Consolas"/>
-                <w:color w:val="000000"/>
-                <w:sz w:val="20"/>
-                <w:szCs w:val="20"/>
-                <w:shd w:val="clear" w:color="auto" w:fill="E8F2FE"/>
-              </w:rPr>
-              <w:t>TrainingSponsor</w:t>
-            </w:r>
-            <w:proofErr w:type="spellEnd"/>
-            <w:r>
-              <w:rPr>
-                <w:rFonts w:ascii="Consolas" w:hAnsi="Consolas" w:cs="Consolas"/>
-                <w:color w:val="000000"/>
-                <w:sz w:val="20"/>
-                <w:szCs w:val="20"/>
-                <w:shd w:val="clear" w:color="auto" w:fill="E8F2FE"/>
-              </w:rPr>
-              <w:t>(</w:t>
-            </w:r>
-            <w:proofErr w:type="spellStart"/>
-            <w:r>
-              <w:rPr>
-                <w:rFonts w:ascii="Consolas" w:hAnsi="Consolas" w:cs="Consolas"/>
-                <w:color w:val="000000"/>
-                <w:sz w:val="20"/>
-                <w:szCs w:val="20"/>
-                <w:shd w:val="clear" w:color="auto" w:fill="E8F2FE"/>
-              </w:rPr>
-              <w:t>training_</w:t>
-            </w:r>
-            <w:proofErr w:type="gramStart"/>
-            <w:r>
-              <w:rPr>
-                <w:rFonts w:ascii="Consolas" w:hAnsi="Consolas" w:cs="Consolas"/>
-                <w:color w:val="000000"/>
-                <w:sz w:val="20"/>
-                <w:szCs w:val="20"/>
-                <w:shd w:val="clear" w:color="auto" w:fill="E8F2FE"/>
-              </w:rPr>
-              <w:t>id,sponsor</w:t>
-            </w:r>
-            <w:proofErr w:type="gramEnd"/>
-            <w:r>
-              <w:rPr>
-                <w:rFonts w:ascii="Consolas" w:hAnsi="Consolas" w:cs="Consolas"/>
-                <w:color w:val="000000"/>
-                <w:sz w:val="20"/>
-                <w:szCs w:val="20"/>
-                <w:shd w:val="clear" w:color="auto" w:fill="E8F2FE"/>
-              </w:rPr>
-              <w:t>_id</w:t>
-            </w:r>
-            <w:proofErr w:type="spellEnd"/>
-            <w:r>
-              <w:rPr>
-                <w:rFonts w:ascii="Consolas" w:hAnsi="Consolas" w:cs="Consolas"/>
-                <w:color w:val="000000"/>
-                <w:sz w:val="20"/>
-                <w:szCs w:val="20"/>
-                <w:shd w:val="clear" w:color="auto" w:fill="E8F2FE"/>
-              </w:rPr>
-              <w:t xml:space="preserve">) </w:t>
+              <w:t xml:space="preserve"> TrainingSponsor(training_id,sponsor_id) </w:t>
             </w:r>
             <w:r>
               <w:rPr>
@@ -22808,53 +21229,7 @@
                 <w:szCs w:val="20"/>
                 <w:shd w:val="clear" w:color="auto" w:fill="E8F2FE"/>
               </w:rPr>
-              <w:t>(</w:t>
-            </w:r>
-            <w:proofErr w:type="spellStart"/>
-            <w:r>
-              <w:rPr>
-                <w:rFonts w:ascii="Consolas" w:hAnsi="Consolas" w:cs="Consolas"/>
-                <w:color w:val="000000"/>
-                <w:sz w:val="20"/>
-                <w:szCs w:val="20"/>
-                <w:shd w:val="clear" w:color="auto" w:fill="E8F2FE"/>
-              </w:rPr>
-              <w:t>employee_id</w:t>
-            </w:r>
-            <w:proofErr w:type="spellEnd"/>
-            <w:r>
-              <w:rPr>
-                <w:rFonts w:ascii="Consolas" w:hAnsi="Consolas" w:cs="Consolas"/>
-                <w:color w:val="000000"/>
-                <w:sz w:val="20"/>
-                <w:szCs w:val="20"/>
-                <w:shd w:val="clear" w:color="auto" w:fill="E8F2FE"/>
-              </w:rPr>
-              <w:t xml:space="preserve">, </w:t>
-            </w:r>
-            <w:proofErr w:type="spellStart"/>
-            <w:proofErr w:type="gramStart"/>
-            <w:r>
-              <w:rPr>
-                <w:rFonts w:ascii="Consolas" w:hAnsi="Consolas" w:cs="Consolas"/>
-                <w:color w:val="000000"/>
-                <w:sz w:val="20"/>
-                <w:szCs w:val="20"/>
-                <w:shd w:val="clear" w:color="auto" w:fill="E8F2FE"/>
-              </w:rPr>
-              <w:t>username,password</w:t>
-            </w:r>
-            <w:proofErr w:type="spellEnd"/>
-            <w:proofErr w:type="gramEnd"/>
-            <w:r>
-              <w:rPr>
-                <w:rFonts w:ascii="Consolas" w:hAnsi="Consolas" w:cs="Consolas"/>
-                <w:color w:val="000000"/>
-                <w:sz w:val="20"/>
-                <w:szCs w:val="20"/>
-                <w:shd w:val="clear" w:color="auto" w:fill="E8F2FE"/>
-              </w:rPr>
-              <w:t xml:space="preserve">) </w:t>
+              <w:t xml:space="preserve">(employee_id, username,password) </w:t>
             </w:r>
             <w:r>
               <w:rPr>
@@ -23189,9 +21564,8 @@
           <w:szCs w:val="28"/>
           <w:lang w:eastAsia="zh-CN"/>
         </w:rPr>
-        <w:t>……………………………………………</w:t>
-      </w:r>
-      <w:proofErr w:type="gramStart"/>
+        <w:t>………………………………………………</w:t>
+      </w:r>
       <w:r>
         <w:rPr>
           <w:rFonts w:ascii="Times New Roman" w:eastAsia="SimSun" w:hAnsi="Times New Roman" w:cs="Times New Roman"/>
@@ -23199,7 +21573,7 @@
           <w:szCs w:val="28"/>
           <w:lang w:eastAsia="zh-CN"/>
         </w:rPr>
-        <w:t>…</w:t>
+        <w:t>.</w:t>
       </w:r>
       <w:r>
         <w:rPr>
@@ -23208,26 +21582,7 @@
           <w:szCs w:val="28"/>
           <w:lang w:eastAsia="zh-CN"/>
         </w:rPr>
-        <w:t>.</w:t>
-      </w:r>
-      <w:r>
-        <w:rPr>
-          <w:rFonts w:ascii="Times New Roman" w:eastAsia="SimSun" w:hAnsi="Times New Roman" w:cs="Times New Roman"/>
-          <w:sz w:val="28"/>
-          <w:szCs w:val="28"/>
-          <w:lang w:eastAsia="zh-CN"/>
-        </w:rPr>
-        <w:t>.</w:t>
-      </w:r>
-      <w:proofErr w:type="gramEnd"/>
-      <w:r>
-        <w:rPr>
-          <w:rFonts w:ascii="Times New Roman" w:eastAsia="SimSun" w:hAnsi="Times New Roman" w:cs="Times New Roman"/>
-          <w:sz w:val="28"/>
-          <w:szCs w:val="28"/>
-          <w:lang w:eastAsia="zh-CN"/>
-        </w:rPr>
-        <w:t>90</w:t>
+        <w:t>.90</w:t>
       </w:r>
       <w:r>
         <w:rPr>
@@ -23915,27 +22270,7 @@
           <w:szCs w:val="28"/>
           <w:lang w:val="en-US" w:eastAsia="zh-CN"/>
         </w:rPr>
-        <w:t>…………………………………………</w:t>
-      </w:r>
-      <w:proofErr w:type="gramStart"/>
-      <w:r>
-        <w:rPr>
-          <w:rFonts w:ascii="Times New Roman" w:eastAsia="SimSun" w:hAnsi="Times New Roman" w:cs="Times New Roman"/>
-          <w:sz w:val="28"/>
-          <w:szCs w:val="28"/>
-          <w:lang w:val="en-US" w:eastAsia="zh-CN"/>
-        </w:rPr>
-        <w:t>…..</w:t>
-      </w:r>
-      <w:proofErr w:type="gramEnd"/>
-      <w:r>
-        <w:rPr>
-          <w:rFonts w:ascii="Times New Roman" w:eastAsia="SimSun" w:hAnsi="Times New Roman" w:cs="Times New Roman"/>
-          <w:sz w:val="28"/>
-          <w:szCs w:val="28"/>
-          <w:lang w:val="en-US" w:eastAsia="zh-CN"/>
-        </w:rPr>
-        <w:t>99</w:t>
+        <w:t>……………………………………………..99</w:t>
       </w:r>
     </w:p>
     <w:p>
@@ -23985,27 +22320,7 @@
           <w:szCs w:val="28"/>
           <w:lang w:val="en-US" w:eastAsia="zh-CN"/>
         </w:rPr>
-        <w:t>……………………………</w:t>
-      </w:r>
-      <w:proofErr w:type="gramStart"/>
-      <w:r>
-        <w:rPr>
-          <w:rFonts w:ascii="Times New Roman" w:eastAsia="SimSun" w:hAnsi="Times New Roman" w:cs="Times New Roman"/>
-          <w:sz w:val="28"/>
-          <w:szCs w:val="28"/>
-          <w:lang w:val="en-US" w:eastAsia="zh-CN"/>
-        </w:rPr>
-        <w:t>…..</w:t>
-      </w:r>
-      <w:proofErr w:type="gramEnd"/>
-      <w:r>
-        <w:rPr>
-          <w:rFonts w:ascii="Times New Roman" w:eastAsia="SimSun" w:hAnsi="Times New Roman" w:cs="Times New Roman"/>
-          <w:sz w:val="28"/>
-          <w:szCs w:val="28"/>
-          <w:lang w:val="en-US" w:eastAsia="zh-CN"/>
-        </w:rPr>
-        <w:t>100</w:t>
+        <w:t>………………………………..100</w:t>
       </w:r>
     </w:p>
     <w:p>
@@ -24046,29 +22361,7 @@
           <w:szCs w:val="28"/>
           <w:lang w:val="en-US" w:eastAsia="zh-CN"/>
         </w:rPr>
-        <w:t xml:space="preserve">ow to remove a training from </w:t>
-      </w:r>
-      <w:proofErr w:type="spellStart"/>
-      <w:proofErr w:type="gramStart"/>
-      <w:r>
-        <w:rPr>
-          <w:rFonts w:ascii="Times New Roman" w:eastAsia="SimSun" w:hAnsi="Times New Roman" w:cs="Times New Roman"/>
-          <w:sz w:val="28"/>
-          <w:szCs w:val="28"/>
-          <w:lang w:val="en-US" w:eastAsia="zh-CN"/>
-        </w:rPr>
-        <w:t>a</w:t>
-      </w:r>
-      <w:proofErr w:type="spellEnd"/>
-      <w:proofErr w:type="gramEnd"/>
-      <w:r>
-        <w:rPr>
-          <w:rFonts w:ascii="Times New Roman" w:eastAsia="SimSun" w:hAnsi="Times New Roman" w:cs="Times New Roman"/>
-          <w:sz w:val="28"/>
-          <w:szCs w:val="28"/>
-          <w:lang w:val="en-US" w:eastAsia="zh-CN"/>
-        </w:rPr>
-        <w:t xml:space="preserve"> employee</w:t>
+        <w:t>ow to remove a training from a employee</w:t>
       </w:r>
       <w:r>
         <w:rPr>
@@ -24752,7 +23045,6 @@
         </w:rPr>
         <w:t>pdf</w:t>
       </w:r>
-      <w:proofErr w:type="gramStart"/>
       <w:r>
         <w:rPr>
           <w:rFonts w:ascii="Times New Roman" w:eastAsia="SimSun" w:hAnsi="Times New Roman" w:cs="Times New Roman"/>
@@ -24760,17 +23052,7 @@
           <w:szCs w:val="28"/>
           <w:lang w:val="en-US" w:eastAsia="zh-CN"/>
         </w:rPr>
-        <w:t>…..</w:t>
-      </w:r>
-      <w:proofErr w:type="gramEnd"/>
-      <w:r>
-        <w:rPr>
-          <w:rFonts w:ascii="Times New Roman" w:eastAsia="SimSun" w:hAnsi="Times New Roman" w:cs="Times New Roman"/>
-          <w:sz w:val="28"/>
-          <w:szCs w:val="28"/>
-          <w:lang w:val="en-US" w:eastAsia="zh-CN"/>
-        </w:rPr>
-        <w:t>108</w:t>
+        <w:t>…..108</w:t>
       </w:r>
     </w:p>
     <w:p>
@@ -27441,25 +25723,7 @@
           <w:sz w:val="28"/>
           <w:szCs w:val="28"/>
         </w:rPr>
-        <w:t xml:space="preserve">Click on the employee button then press the </w:t>
-      </w:r>
-      <w:proofErr w:type="spellStart"/>
-      <w:r>
-        <w:rPr>
-          <w:rFonts w:ascii="Times New Roman" w:hAnsi="Times New Roman" w:cs="Times New Roman"/>
-          <w:sz w:val="28"/>
-          <w:szCs w:val="28"/>
-        </w:rPr>
-        <w:t>img</w:t>
-      </w:r>
-      <w:proofErr w:type="spellEnd"/>
-      <w:r>
-        <w:rPr>
-          <w:rFonts w:ascii="Times New Roman" w:hAnsi="Times New Roman" w:cs="Times New Roman"/>
-          <w:sz w:val="28"/>
-          <w:szCs w:val="28"/>
-        </w:rPr>
-        <w:t>\view employee button below the employee icon, then first select which department is the employee from and press on the employee that you want to delete, then press the delete employee button.</w:t>
+        <w:t>Click on the employee button then press the img\view employee button below the employee icon, then first select which department is the employee from and press on the employee that you want to delete, then press the delete employee button.</w:t>
       </w:r>
     </w:p>
     <w:p>
@@ -29552,27 +27816,7 @@
           <w:sz w:val="28"/>
           <w:szCs w:val="28"/>
         </w:rPr>
-        <w:t xml:space="preserve"> </w:t>
-      </w:r>
-      <w:proofErr w:type="spellStart"/>
-      <w:proofErr w:type="gramStart"/>
-      <w:r>
-        <w:rPr>
-          <w:rFonts w:ascii="Times New Roman" w:hAnsi="Times New Roman" w:cs="Times New Roman"/>
-          <w:sz w:val="28"/>
-          <w:szCs w:val="28"/>
-        </w:rPr>
-        <w:t>employees</w:t>
-      </w:r>
-      <w:proofErr w:type="spellEnd"/>
-      <w:proofErr w:type="gramEnd"/>
-      <w:r>
-        <w:rPr>
-          <w:rFonts w:ascii="Times New Roman" w:hAnsi="Times New Roman" w:cs="Times New Roman"/>
-          <w:sz w:val="28"/>
-          <w:szCs w:val="28"/>
-        </w:rPr>
-        <w:t xml:space="preserve"> training to </w:t>
+        <w:t xml:space="preserve"> employees training to </w:t>
       </w:r>
       <w:r>
         <w:rPr>
@@ -29609,8 +27853,30 @@
         </w:rPr>
         <w:t>Click on the report button then press the training of an employee below the report icon, then choose a training and choose the path then press the generate report button.</w:t>
       </w:r>
-      <w:bookmarkStart w:id="3" w:name="_GoBack"/>
-      <w:bookmarkEnd w:id="3"/>
+      <w:r>
+        <w:rPr>
+          <w:rFonts w:ascii="Times New Roman" w:hAnsi="Times New Roman" w:cs="Times New Roman"/>
+          <w:sz w:val="28"/>
+          <w:szCs w:val="28"/>
+        </w:rPr>
+        <w:t xml:space="preserve"> Default Filename is [Surname] [Id] [Date Generated].pdf</w:t>
+      </w:r>
+      <w:r>
+        <w:rPr>
+          <w:rFonts w:ascii="Times New Roman" w:hAnsi="Times New Roman" w:cs="Times New Roman"/>
+          <w:sz w:val="28"/>
+          <w:szCs w:val="28"/>
+        </w:rPr>
+        <w:t>.</w:t>
+      </w:r>
+      <w:r>
+        <w:rPr>
+          <w:rFonts w:ascii="Times New Roman" w:hAnsi="Times New Roman" w:cs="Times New Roman"/>
+          <w:sz w:val="28"/>
+          <w:szCs w:val="28"/>
+        </w:rPr>
+        <w:t xml:space="preserve"> </w:t>
+      </w:r>
     </w:p>
     <w:p>
       <w:pPr>
@@ -29897,6 +28163,67 @@
         </w:rPr>
         <w:t>Below the report icon, then choose a training and choose the path then press the generate report button.</w:t>
       </w:r>
+    </w:p>
+    <w:p>
+      <w:pPr>
+        <w:ind w:left="420" w:firstLine="420"/>
+        <w:jc w:val="both"/>
+        <w:rPr>
+          <w:rFonts w:ascii="Times New Roman" w:hAnsi="Times New Roman" w:cs="Times New Roman"/>
+          <w:sz w:val="28"/>
+          <w:szCs w:val="28"/>
+        </w:rPr>
+      </w:pPr>
+      <w:r>
+        <w:rPr>
+          <w:rFonts w:ascii="Times New Roman" w:hAnsi="Times New Roman" w:cs="Times New Roman"/>
+          <w:sz w:val="28"/>
+          <w:szCs w:val="28"/>
+        </w:rPr>
+        <w:t>Default Filename is [</w:t>
+      </w:r>
+      <w:r>
+        <w:rPr>
+          <w:rFonts w:ascii="Times New Roman" w:hAnsi="Times New Roman" w:cs="Times New Roman"/>
+          <w:sz w:val="28"/>
+          <w:szCs w:val="28"/>
+        </w:rPr>
+        <w:t>Training Name</w:t>
+      </w:r>
+      <w:r>
+        <w:rPr>
+          <w:rFonts w:ascii="Times New Roman" w:hAnsi="Times New Roman" w:cs="Times New Roman"/>
+          <w:sz w:val="28"/>
+          <w:szCs w:val="28"/>
+        </w:rPr>
+        <w:t>] [</w:t>
+      </w:r>
+      <w:r>
+        <w:rPr>
+          <w:rFonts w:ascii="Times New Roman" w:hAnsi="Times New Roman" w:cs="Times New Roman"/>
+          <w:sz w:val="28"/>
+          <w:szCs w:val="28"/>
+        </w:rPr>
+        <w:t xml:space="preserve">Training </w:t>
+      </w:r>
+      <w:r>
+        <w:rPr>
+          <w:rFonts w:ascii="Times New Roman" w:hAnsi="Times New Roman" w:cs="Times New Roman"/>
+          <w:sz w:val="28"/>
+          <w:szCs w:val="28"/>
+        </w:rPr>
+        <w:t>Id] [Date Generated].pdf</w:t>
+      </w:r>
+      <w:r>
+        <w:rPr>
+          <w:rFonts w:ascii="Times New Roman" w:hAnsi="Times New Roman" w:cs="Times New Roman"/>
+          <w:sz w:val="28"/>
+          <w:szCs w:val="28"/>
+        </w:rPr>
+        <w:t>.</w:t>
+      </w:r>
+      <w:bookmarkStart w:id="3" w:name="_GoBack"/>
+      <w:bookmarkEnd w:id="3"/>
     </w:p>
     <w:p>
       <w:pPr>
@@ -32125,7 +30452,7 @@
 </file>
 
 <file path=customXml/itemProps1.xml><?xml version="1.0" encoding="utf-8"?>
-<ds:datastoreItem xmlns:ds="http://schemas.openxmlformats.org/officeDocument/2006/customXml" ds:itemID="{5DD8C792-BEA3-4475-9E20-480A69492F4F}">
+<ds:datastoreItem xmlns:ds="http://schemas.openxmlformats.org/officeDocument/2006/customXml" ds:itemID="{8F5D236A-D97B-4AAC-894A-2D33C85F6AC2}">
   <ds:schemaRefs>
     <ds:schemaRef ds:uri="http://schemas.openxmlformats.org/officeDocument/2006/bibliography"/>
   </ds:schemaRefs>

</xml_diff>